<commit_message>
actualización de la memoria con Requisitos y casos de Uso
</commit_message>
<xml_diff>
--- a/TFM-Memoria-NetScanAlert.docx
+++ b/TFM-Memoria-NetScanAlert.docx
@@ -63,7 +63,6 @@
           <w:szCs w:val="56"/>
         </w:rPr>
       </w:pPr>
-      <w:proofErr w:type="spellStart"/>
       <w:r>
         <w:rPr>
           <w:b/>
@@ -72,7 +71,6 @@
         </w:rPr>
         <w:t>NetScanAlert</w:t>
       </w:r>
-      <w:proofErr w:type="spellEnd"/>
     </w:p>
     <w:p>
       <w:pPr>
@@ -1671,17 +1669,9 @@
         <w:rPr>
           <w:rStyle w:val="Ttulo2Car"/>
         </w:rPr>
-        <w:t xml:space="preserve">Resumen / </w:t>
-      </w:r>
-      <w:proofErr w:type="spellStart"/>
-      <w:r>
-        <w:rPr>
-          <w:rStyle w:val="Ttulo2Car"/>
-        </w:rPr>
-        <w:t>Abstract</w:t>
+        <w:t>Resumen / Abstract</w:t>
       </w:r>
       <w:bookmarkEnd w:id="0"/>
-      <w:proofErr w:type="spellEnd"/>
     </w:p>
     <w:p>
       <w:pPr>
@@ -2148,86 +2138,7 @@
           <w:b/>
           <w:bCs/>
         </w:rPr>
-        <w:t>controlar de forma eficiente qué equipos se conectan a las redes locales</w:t>
-      </w:r>
-      <w:r>
-        <w:rPr>
-          <w:rFonts w:cstheme="minorHAnsi"/>
-        </w:rPr>
-        <w:t>, tanto empresariales como personales. Un equipo que se conecta a la red es un</w:t>
-      </w:r>
-      <w:r>
-        <w:rPr>
-          <w:rFonts w:cstheme="minorHAnsi"/>
-        </w:rPr>
-        <w:t xml:space="preserve"> potencial </w:t>
-      </w:r>
-      <w:r>
-        <w:rPr>
-          <w:rFonts w:cstheme="minorHAnsi"/>
-        </w:rPr>
-        <w:t>problema de seguridad</w:t>
-      </w:r>
-      <w:r>
-        <w:rPr>
-          <w:rFonts w:cstheme="minorHAnsi"/>
-        </w:rPr>
-        <w:t>,</w:t>
-      </w:r>
-      <w:r>
-        <w:rPr>
-          <w:rFonts w:cstheme="minorHAnsi"/>
-        </w:rPr>
-        <w:t xml:space="preserve"> si no ha sido previamente autorizado y validado por los administradores de la red</w:t>
-      </w:r>
-      <w:r>
-        <w:rPr>
-          <w:rFonts w:cstheme="minorHAnsi"/>
-        </w:rPr>
-        <w:t xml:space="preserve">. </w:t>
-      </w:r>
-    </w:p>
-    <w:p>
-      <w:pPr>
-        <w:rPr>
-          <w:rFonts w:cstheme="minorHAnsi"/>
-        </w:rPr>
-      </w:pPr>
-      <w:r>
-        <w:rPr>
-          <w:rFonts w:cstheme="minorHAnsi"/>
-        </w:rPr>
-        <w:t>No obstante</w:t>
-      </w:r>
-      <w:r>
-        <w:rPr>
-          <w:rFonts w:cstheme="minorHAnsi"/>
-        </w:rPr>
-        <w:t>,</w:t>
-      </w:r>
-      <w:r>
-        <w:rPr>
-          <w:rFonts w:cstheme="minorHAnsi"/>
-        </w:rPr>
-        <w:t xml:space="preserve"> los administradores no pueden estar</w:t>
-      </w:r>
-      <w:r>
-        <w:rPr>
-          <w:rFonts w:cstheme="minorHAnsi"/>
-        </w:rPr>
-        <w:t xml:space="preserve"> constantemente analizando qué equipos hay conectados en cada momento, </w:t>
-      </w:r>
-      <w:r>
-        <w:rPr>
-          <w:rFonts w:cstheme="minorHAnsi"/>
-        </w:rPr>
-        <w:t>más si cabe en el caso de redes corporativas dispersas por un territorio amplio.</w:t>
-      </w:r>
-      <w:r>
-        <w:rPr>
-          <w:rFonts w:cstheme="minorHAnsi"/>
-        </w:rPr>
-        <w:t xml:space="preserve"> Se trata de un </w:t>
+        <w:t>controlar de forma eficiente</w:t>
       </w:r>
       <w:r>
         <w:rPr>
@@ -2235,13 +2146,108 @@
           <w:b/>
           <w:bCs/>
         </w:rPr>
+        <w:t xml:space="preserve"> y fácil</w:t>
+      </w:r>
+      <w:r>
+        <w:rPr>
+          <w:rFonts w:cstheme="minorHAnsi"/>
+          <w:b/>
+          <w:bCs/>
+        </w:rPr>
+        <w:t xml:space="preserve"> qué equipos se conectan a las redes locales</w:t>
+      </w:r>
+      <w:r>
+        <w:rPr>
+          <w:rFonts w:cstheme="minorHAnsi"/>
+        </w:rPr>
+        <w:t>, tanto empresariales como personales. Un equipo que se conecta a la red es un</w:t>
+      </w:r>
+      <w:r>
+        <w:rPr>
+          <w:rFonts w:cstheme="minorHAnsi"/>
+        </w:rPr>
+        <w:t xml:space="preserve"> potencial </w:t>
+      </w:r>
+      <w:r>
+        <w:rPr>
+          <w:rFonts w:cstheme="minorHAnsi"/>
+        </w:rPr>
+        <w:t>problema de seguridad</w:t>
+      </w:r>
+      <w:r>
+        <w:rPr>
+          <w:rFonts w:cstheme="minorHAnsi"/>
+        </w:rPr>
+        <w:t>,</w:t>
+      </w:r>
+      <w:r>
+        <w:rPr>
+          <w:rFonts w:cstheme="minorHAnsi"/>
+        </w:rPr>
+        <w:t xml:space="preserve"> si no ha sido previamente autorizado y validado por los administradores de la red</w:t>
+      </w:r>
+      <w:r>
+        <w:rPr>
+          <w:rFonts w:cstheme="minorHAnsi"/>
+        </w:rPr>
+        <w:t xml:space="preserve">. </w:t>
+      </w:r>
+    </w:p>
+    <w:p>
+      <w:pPr>
+        <w:rPr>
+          <w:rFonts w:cstheme="minorHAnsi"/>
+        </w:rPr>
+      </w:pPr>
+      <w:r>
+        <w:rPr>
+          <w:rFonts w:cstheme="minorHAnsi"/>
+        </w:rPr>
+        <w:t>No obstante</w:t>
+      </w:r>
+      <w:r>
+        <w:rPr>
+          <w:rFonts w:cstheme="minorHAnsi"/>
+        </w:rPr>
+        <w:t>,</w:t>
+      </w:r>
+      <w:r>
+        <w:rPr>
+          <w:rFonts w:cstheme="minorHAnsi"/>
+        </w:rPr>
+        <w:t xml:space="preserve"> los administradores no pueden estar</w:t>
+      </w:r>
+      <w:r>
+        <w:rPr>
+          <w:rFonts w:cstheme="minorHAnsi"/>
+        </w:rPr>
+        <w:t xml:space="preserve"> constantemente analizando qué equipos hay conectados en cada momento, </w:t>
+      </w:r>
+      <w:r>
+        <w:rPr>
+          <w:rFonts w:cstheme="minorHAnsi"/>
+        </w:rPr>
+        <w:t>más si cabe en el caso de redes corporativas dispersas por un territorio amplio.</w:t>
+      </w:r>
+      <w:r>
+        <w:rPr>
+          <w:rFonts w:cstheme="minorHAnsi"/>
+        </w:rPr>
+        <w:t xml:space="preserve"> Se trata de un </w:t>
+      </w:r>
+      <w:r>
+        <w:rPr>
+          <w:rFonts w:cstheme="minorHAnsi"/>
+          <w:b/>
+          <w:bCs/>
+        </w:rPr>
         <w:t>problema</w:t>
       </w:r>
       <w:r>
         <w:rPr>
           <w:rFonts w:cstheme="minorHAnsi"/>
         </w:rPr>
-        <w:t xml:space="preserve"> de </w:t>
+        <w:t xml:space="preserve"> </w:t>
       </w:r>
       <w:r>
         <w:rPr>
@@ -2381,21 +2387,7 @@
         <w:rPr>
           <w:rFonts w:cstheme="minorHAnsi"/>
         </w:rPr>
-        <w:t xml:space="preserve">, </w:t>
-      </w:r>
-      <w:proofErr w:type="spellStart"/>
-      <w:r>
-        <w:rPr>
-          <w:rFonts w:cstheme="minorHAnsi"/>
-        </w:rPr>
-        <w:t>etc</w:t>
-      </w:r>
-      <w:proofErr w:type="spellEnd"/>
-      <w:r>
-        <w:rPr>
-          <w:rFonts w:cstheme="minorHAnsi"/>
-        </w:rPr>
-        <w:t xml:space="preserve">). </w:t>
+        <w:t xml:space="preserve">, etc). </w:t>
       </w:r>
       <w:r>
         <w:rPr>
@@ -3053,35 +3045,7 @@
         <w:rPr>
           <w:rFonts w:cstheme="minorHAnsi"/>
         </w:rPr>
-        <w:t xml:space="preserve"> (</w:t>
-      </w:r>
-      <w:proofErr w:type="spellStart"/>
-      <w:r>
-        <w:rPr>
-          <w:rFonts w:cstheme="minorHAnsi"/>
-        </w:rPr>
-        <w:t>switchs</w:t>
-      </w:r>
-      <w:proofErr w:type="spellEnd"/>
-      <w:r>
-        <w:rPr>
-          <w:rFonts w:cstheme="minorHAnsi"/>
-        </w:rPr>
-        <w:t xml:space="preserve">, </w:t>
-      </w:r>
-      <w:proofErr w:type="gramStart"/>
-      <w:r>
-        <w:rPr>
-          <w:rFonts w:cstheme="minorHAnsi"/>
-        </w:rPr>
-        <w:t>firewalls,…</w:t>
-      </w:r>
-      <w:proofErr w:type="gramEnd"/>
-      <w:r>
-        <w:rPr>
-          <w:rFonts w:cstheme="minorHAnsi"/>
-        </w:rPr>
-        <w:t>)</w:t>
+        <w:t xml:space="preserve"> (switchs, firewalls,…)</w:t>
       </w:r>
       <w:r>
         <w:rPr>
@@ -3123,16 +3087,8 @@
         <w:rPr>
           <w:rFonts w:cstheme="minorHAnsi"/>
         </w:rPr>
-        <w:t xml:space="preserve">Aruba </w:t>
-      </w:r>
-      <w:proofErr w:type="spellStart"/>
-      <w:r>
-        <w:rPr>
-          <w:rFonts w:cstheme="minorHAnsi"/>
-        </w:rPr>
-        <w:t>ClearPass</w:t>
-      </w:r>
-      <w:proofErr w:type="spellEnd"/>
+        <w:t>Aruba ClearPass</w:t>
+      </w:r>
     </w:p>
     <w:p>
       <w:pPr>
@@ -3145,19 +3101,11 @@
           <w:rFonts w:cstheme="minorHAnsi"/>
         </w:rPr>
       </w:pPr>
-      <w:proofErr w:type="spellStart"/>
-      <w:r>
-        <w:rPr>
-          <w:rFonts w:cstheme="minorHAnsi"/>
-        </w:rPr>
-        <w:t>FortiNAC</w:t>
-      </w:r>
-      <w:proofErr w:type="spellEnd"/>
-      <w:r>
-        <w:rPr>
-          <w:rFonts w:cstheme="minorHAnsi"/>
-        </w:rPr>
-        <w:t xml:space="preserve"> (de Fortinet)</w:t>
+      <w:r>
+        <w:rPr>
+          <w:rFonts w:cstheme="minorHAnsi"/>
+        </w:rPr>
+        <w:t>FortiNAC (de Fortinet)</w:t>
       </w:r>
     </w:p>
     <w:p>
@@ -3171,14 +3119,12 @@
           <w:rFonts w:cstheme="minorHAnsi"/>
         </w:rPr>
       </w:pPr>
-      <w:proofErr w:type="spellStart"/>
       <w:r>
         <w:rPr>
           <w:rFonts w:cstheme="minorHAnsi"/>
         </w:rPr>
         <w:t>Forescout</w:t>
       </w:r>
-      <w:proofErr w:type="spellEnd"/>
     </w:p>
     <w:p>
       <w:pPr>
@@ -3214,16 +3160,8 @@
         <w:rPr>
           <w:rFonts w:cstheme="minorHAnsi"/>
         </w:rPr>
-        <w:t xml:space="preserve">software </w:t>
-      </w:r>
-      <w:proofErr w:type="gramStart"/>
-      <w:r>
-        <w:rPr>
-          <w:rFonts w:cstheme="minorHAnsi"/>
-        </w:rPr>
-        <w:t>libre</w:t>
-      </w:r>
-      <w:proofErr w:type="gramEnd"/>
+        <w:t>software libre</w:t>
+      </w:r>
       <w:r>
         <w:rPr>
           <w:rFonts w:cstheme="minorHAnsi"/>
@@ -3266,14 +3204,12 @@
           <w:rFonts w:cstheme="minorHAnsi"/>
         </w:rPr>
       </w:pPr>
-      <w:proofErr w:type="spellStart"/>
       <w:r>
         <w:rPr>
           <w:rFonts w:cstheme="minorHAnsi"/>
         </w:rPr>
         <w:t>PacketFence</w:t>
       </w:r>
-      <w:proofErr w:type="spellEnd"/>
     </w:p>
     <w:p>
       <w:pPr>
@@ -3286,19 +3222,11 @@
           <w:rFonts w:cstheme="minorHAnsi"/>
         </w:rPr>
       </w:pPr>
-      <w:proofErr w:type="spellStart"/>
-      <w:r>
-        <w:rPr>
-          <w:rFonts w:cstheme="minorHAnsi"/>
-        </w:rPr>
-        <w:t>FreeNAC</w:t>
-      </w:r>
-      <w:proofErr w:type="spellEnd"/>
-      <w:r>
-        <w:rPr>
-          <w:rFonts w:cstheme="minorHAnsi"/>
-        </w:rPr>
-        <w:t xml:space="preserve"> (menos activo</w:t>
+      <w:r>
+        <w:rPr>
+          <w:rFonts w:cstheme="minorHAnsi"/>
+        </w:rPr>
+        <w:t>FreeNAC (menos activo</w:t>
       </w:r>
       <w:r>
         <w:rPr>
@@ -3318,19 +3246,11 @@
           <w:rFonts w:cstheme="minorHAnsi"/>
         </w:rPr>
       </w:pPr>
-      <w:proofErr w:type="spellStart"/>
-      <w:r>
-        <w:rPr>
-          <w:rFonts w:cstheme="minorHAnsi"/>
-        </w:rPr>
-        <w:t>OpenNAC</w:t>
-      </w:r>
-      <w:proofErr w:type="spellEnd"/>
-      <w:r>
-        <w:rPr>
-          <w:rFonts w:cstheme="minorHAnsi"/>
-        </w:rPr>
-        <w:t xml:space="preserve"> (proyecto descontinuado o inactivo)</w:t>
+      <w:r>
+        <w:rPr>
+          <w:rFonts w:cstheme="minorHAnsi"/>
+        </w:rPr>
+        <w:t>OpenNAC (proyecto descontinuado o inactivo)</w:t>
       </w:r>
     </w:p>
     <w:p>
@@ -3399,7 +3319,6 @@
         </w:rPr>
         <w:t xml:space="preserve">ios, </w:t>
       </w:r>
-      <w:proofErr w:type="spellStart"/>
       <w:r>
         <w:rPr>
           <w:rFonts w:cstheme="minorHAnsi"/>
@@ -3410,28 +3329,7 @@
         <w:rPr>
           <w:rFonts w:cstheme="minorHAnsi"/>
         </w:rPr>
-        <w:t>x</w:t>
-      </w:r>
-      <w:proofErr w:type="spellEnd"/>
-      <w:r>
-        <w:rPr>
-          <w:rFonts w:cstheme="minorHAnsi"/>
-        </w:rPr>
-        <w:t xml:space="preserve"> o </w:t>
-      </w:r>
-      <w:proofErr w:type="spellStart"/>
-      <w:r>
-        <w:rPr>
-          <w:rFonts w:cstheme="minorHAnsi"/>
-        </w:rPr>
-        <w:t>LibreNMS</w:t>
-      </w:r>
-      <w:proofErr w:type="spellEnd"/>
-      <w:r>
-        <w:rPr>
-          <w:rFonts w:cstheme="minorHAnsi"/>
-        </w:rPr>
-        <w:t xml:space="preserve">, </w:t>
+        <w:t xml:space="preserve">x o LibreNMS, </w:t>
       </w:r>
       <w:r>
         <w:rPr>
@@ -3455,21 +3353,7 @@
         <w:rPr>
           <w:rFonts w:cstheme="minorHAnsi"/>
         </w:rPr>
-        <w:t xml:space="preserve">espacio en disco, memoria, </w:t>
-      </w:r>
-      <w:proofErr w:type="spellStart"/>
-      <w:r>
-        <w:rPr>
-          <w:rFonts w:cstheme="minorHAnsi"/>
-        </w:rPr>
-        <w:t>etc</w:t>
-      </w:r>
-      <w:proofErr w:type="spellEnd"/>
-      <w:r>
-        <w:rPr>
-          <w:rFonts w:cstheme="minorHAnsi"/>
-        </w:rPr>
-        <w:t>)</w:t>
+        <w:t>espacio en disco, memoria, etc)</w:t>
       </w:r>
       <w:r>
         <w:rPr>
@@ -3513,221 +3397,151 @@
           <w:bCs/>
         </w:rPr>
       </w:pPr>
-      <w:proofErr w:type="spellStart"/>
       <w:r>
         <w:rPr>
           <w:rFonts w:cstheme="minorHAnsi"/>
           <w:b/>
           <w:bCs/>
         </w:rPr>
-        <w:t>OpenWRT</w:t>
-      </w:r>
-      <w:proofErr w:type="spellEnd"/>
+        <w:t>OpenWRT + Scripts personalizados</w:t>
+      </w:r>
       <w:r>
         <w:rPr>
           <w:rFonts w:cstheme="minorHAnsi"/>
           <w:b/>
           <w:bCs/>
         </w:rPr>
-        <w:t xml:space="preserve"> + Scripts personalizados</w:t>
-      </w:r>
-      <w:r>
+        <w:t>:</w:t>
+      </w:r>
+    </w:p>
+    <w:p>
+      <w:pPr>
+        <w:rPr>
+          <w:rFonts w:cstheme="minorHAnsi"/>
+        </w:rPr>
+      </w:pPr>
+      <w:r>
+        <w:rPr>
+          <w:rFonts w:cstheme="minorHAnsi"/>
+        </w:rPr>
+        <w:t xml:space="preserve">Si </w:t>
+      </w:r>
+      <w:r>
+        <w:rPr>
+          <w:rFonts w:cstheme="minorHAnsi"/>
+        </w:rPr>
+        <w:t>se dispone</w:t>
+      </w:r>
+      <w:r>
+        <w:rPr>
+          <w:rFonts w:cstheme="minorHAnsi"/>
+        </w:rPr>
+        <w:t xml:space="preserve"> un router compatible con OpenWRT</w:t>
+      </w:r>
+      <w:r>
+        <w:rPr>
+          <w:rFonts w:cstheme="minorHAnsi"/>
+        </w:rPr>
+        <w:t xml:space="preserve"> y conocimientos técnicos</w:t>
+      </w:r>
+      <w:r>
+        <w:rPr>
+          <w:rFonts w:cstheme="minorHAnsi"/>
+        </w:rPr>
+        <w:t xml:space="preserve">, </w:t>
+      </w:r>
+      <w:r>
+        <w:rPr>
+          <w:rFonts w:cstheme="minorHAnsi"/>
+        </w:rPr>
+        <w:t>es posible i</w:t>
+      </w:r>
+      <w:r>
+        <w:rPr>
+          <w:rFonts w:cstheme="minorHAnsi"/>
+        </w:rPr>
+        <w:t>nstalar scripts para monitorear nuevos dispositivos</w:t>
+      </w:r>
+      <w:r>
+        <w:rPr>
+          <w:rFonts w:cstheme="minorHAnsi"/>
+        </w:rPr>
+        <w:t xml:space="preserve"> y c</w:t>
+      </w:r>
+      <w:r>
+        <w:rPr>
+          <w:rFonts w:cstheme="minorHAnsi"/>
+        </w:rPr>
+        <w:t xml:space="preserve">onfigurar notificaciones por Telegram, correo o </w:t>
+      </w:r>
+      <w:r>
+        <w:rPr>
+          <w:rFonts w:cstheme="minorHAnsi"/>
+        </w:rPr>
+        <w:lastRenderedPageBreak/>
+        <w:t>SMS</w:t>
+      </w:r>
+      <w:r>
+        <w:rPr>
+          <w:rFonts w:cstheme="minorHAnsi"/>
+        </w:rPr>
+        <w:t>.</w:t>
+      </w:r>
+      <w:r>
+        <w:rPr>
+          <w:rFonts w:cstheme="minorHAnsi"/>
+        </w:rPr>
+        <w:t xml:space="preserve"> En el caso de no se disponga de un router de este tipo</w:t>
+      </w:r>
+      <w:r>
+        <w:rPr>
+          <w:rFonts w:cstheme="minorHAnsi"/>
+        </w:rPr>
+        <w:t>, o no sea gestionable por</w:t>
+      </w:r>
+      <w:r>
+        <w:rPr>
+          <w:rFonts w:cstheme="minorHAnsi"/>
+        </w:rPr>
+        <w:t xml:space="preserve"> el administrador de la LAN</w:t>
+      </w:r>
+      <w:r>
+        <w:rPr>
+          <w:rFonts w:cstheme="minorHAnsi"/>
+        </w:rPr>
+        <w:t>, no sería una solución viable.</w:t>
+      </w:r>
+    </w:p>
+    <w:p>
+      <w:pPr>
         <w:rPr>
           <w:rFonts w:cstheme="minorHAnsi"/>
           <w:b/>
           <w:bCs/>
         </w:rPr>
-        <w:t>:</w:t>
-      </w:r>
-    </w:p>
-    <w:p>
-      <w:pPr>
-        <w:rPr>
-          <w:rFonts w:cstheme="minorHAnsi"/>
-        </w:rPr>
-      </w:pPr>
-      <w:r>
-        <w:rPr>
-          <w:rFonts w:cstheme="minorHAnsi"/>
-        </w:rPr>
-        <w:t xml:space="preserve">Si </w:t>
-      </w:r>
-      <w:r>
-        <w:rPr>
-          <w:rFonts w:cstheme="minorHAnsi"/>
-        </w:rPr>
-        <w:t>se dispone</w:t>
-      </w:r>
-      <w:r>
-        <w:rPr>
-          <w:rFonts w:cstheme="minorHAnsi"/>
-        </w:rPr>
-        <w:t xml:space="preserve"> un </w:t>
-      </w:r>
-      <w:proofErr w:type="spellStart"/>
-      <w:r>
-        <w:rPr>
-          <w:rFonts w:cstheme="minorHAnsi"/>
-        </w:rPr>
-        <w:t>router</w:t>
-      </w:r>
-      <w:proofErr w:type="spellEnd"/>
-      <w:r>
-        <w:rPr>
-          <w:rFonts w:cstheme="minorHAnsi"/>
-        </w:rPr>
-        <w:t xml:space="preserve"> compatible con </w:t>
-      </w:r>
-      <w:proofErr w:type="spellStart"/>
-      <w:r>
-        <w:rPr>
-          <w:rFonts w:cstheme="minorHAnsi"/>
-        </w:rPr>
-        <w:t>OpenWRT</w:t>
-      </w:r>
-      <w:proofErr w:type="spellEnd"/>
-      <w:r>
-        <w:rPr>
-          <w:rFonts w:cstheme="minorHAnsi"/>
-        </w:rPr>
-        <w:t xml:space="preserve"> y conocimientos técnicos</w:t>
-      </w:r>
-      <w:r>
-        <w:rPr>
-          <w:rFonts w:cstheme="minorHAnsi"/>
-        </w:rPr>
-        <w:t xml:space="preserve">, </w:t>
-      </w:r>
-      <w:r>
-        <w:rPr>
-          <w:rFonts w:cstheme="minorHAnsi"/>
-        </w:rPr>
-        <w:t>es posible i</w:t>
-      </w:r>
-      <w:r>
-        <w:rPr>
-          <w:rFonts w:cstheme="minorHAnsi"/>
-        </w:rPr>
-        <w:t>nstalar scripts para monitorear nuevos dispositivos</w:t>
-      </w:r>
-      <w:r>
-        <w:rPr>
-          <w:rFonts w:cstheme="minorHAnsi"/>
-        </w:rPr>
-        <w:t xml:space="preserve"> y c</w:t>
-      </w:r>
-      <w:r>
-        <w:rPr>
-          <w:rFonts w:cstheme="minorHAnsi"/>
-        </w:rPr>
-        <w:t xml:space="preserve">onfigurar notificaciones por </w:t>
-      </w:r>
-      <w:proofErr w:type="spellStart"/>
-      <w:r>
-        <w:rPr>
-          <w:rFonts w:cstheme="minorHAnsi"/>
-        </w:rPr>
-        <w:t>Telegram</w:t>
-      </w:r>
-      <w:proofErr w:type="spellEnd"/>
-      <w:r>
-        <w:rPr>
-          <w:rFonts w:cstheme="minorHAnsi"/>
-        </w:rPr>
-        <w:t xml:space="preserve">, correo o </w:t>
-      </w:r>
-      <w:r>
-        <w:rPr>
-          <w:rFonts w:cstheme="minorHAnsi"/>
-        </w:rPr>
-        <w:lastRenderedPageBreak/>
-        <w:t>SMS</w:t>
-      </w:r>
-      <w:r>
-        <w:rPr>
-          <w:rFonts w:cstheme="minorHAnsi"/>
-        </w:rPr>
-        <w:t>.</w:t>
-      </w:r>
-      <w:r>
-        <w:rPr>
-          <w:rFonts w:cstheme="minorHAnsi"/>
-        </w:rPr>
-        <w:t xml:space="preserve"> En el caso de no se disponga de un </w:t>
-      </w:r>
-      <w:proofErr w:type="spellStart"/>
-      <w:r>
-        <w:rPr>
-          <w:rFonts w:cstheme="minorHAnsi"/>
-        </w:rPr>
-        <w:t>router</w:t>
-      </w:r>
-      <w:proofErr w:type="spellEnd"/>
-      <w:r>
-        <w:rPr>
-          <w:rFonts w:cstheme="minorHAnsi"/>
-        </w:rPr>
-        <w:t xml:space="preserve"> de este tipo</w:t>
-      </w:r>
-      <w:r>
-        <w:rPr>
-          <w:rFonts w:cstheme="minorHAnsi"/>
-        </w:rPr>
-        <w:t>, o no sea gestionable por</w:t>
-      </w:r>
-      <w:r>
-        <w:rPr>
-          <w:rFonts w:cstheme="minorHAnsi"/>
-        </w:rPr>
-        <w:t xml:space="preserve"> el administrador de la LAN</w:t>
-      </w:r>
-      <w:r>
-        <w:rPr>
-          <w:rFonts w:cstheme="minorHAnsi"/>
-        </w:rPr>
-        <w:t>, no sería una solución viable.</w:t>
-      </w:r>
-    </w:p>
-    <w:p>
-      <w:pPr>
+      </w:pPr>
+      <w:r>
         <w:rPr>
           <w:rFonts w:cstheme="minorHAnsi"/>
           <w:b/>
           <w:bCs/>
         </w:rPr>
-      </w:pPr>
-      <w:proofErr w:type="spellStart"/>
+        <w:t>Nmap + Cro</w:t>
+      </w:r>
       <w:r>
         <w:rPr>
           <w:rFonts w:cstheme="minorHAnsi"/>
           <w:b/>
           <w:bCs/>
         </w:rPr>
-        <w:t>Nmap</w:t>
-      </w:r>
-      <w:proofErr w:type="spellEnd"/>
+        <w:t>n</w:t>
+      </w:r>
       <w:r>
         <w:rPr>
           <w:rFonts w:cstheme="minorHAnsi"/>
           <w:b/>
           <w:bCs/>
         </w:rPr>
-        <w:t xml:space="preserve"> + Cro</w:t>
-      </w:r>
-      <w:r>
-        <w:rPr>
-          <w:rFonts w:cstheme="minorHAnsi"/>
-          <w:b/>
-          <w:bCs/>
-        </w:rPr>
-        <w:t>n</w:t>
-      </w:r>
-      <w:r>
-        <w:rPr>
-          <w:rFonts w:cstheme="minorHAnsi"/>
-          <w:b/>
-          <w:bCs/>
-        </w:rPr>
         <w:t>:</w:t>
       </w:r>
     </w:p>
@@ -3753,16 +3567,8 @@
         <w:rPr>
           <w:rFonts w:cstheme="minorHAnsi"/>
         </w:rPr>
-        <w:t xml:space="preserve"> escaneos programados con </w:t>
-      </w:r>
-      <w:proofErr w:type="spellStart"/>
-      <w:r>
-        <w:rPr>
-          <w:rFonts w:cstheme="minorHAnsi"/>
-        </w:rPr>
-        <w:t>Nmap</w:t>
-      </w:r>
-      <w:proofErr w:type="spellEnd"/>
+        <w:t xml:space="preserve"> escaneos programados con Nmap</w:t>
+      </w:r>
       <w:r>
         <w:rPr>
           <w:rFonts w:cstheme="minorHAnsi"/>
@@ -3836,7 +3642,6 @@
         </w:rPr>
         <w:t xml:space="preserve">Esta opción requiere conocimientos técnicos de </w:t>
       </w:r>
-      <w:proofErr w:type="spellStart"/>
       <w:r>
         <w:rPr>
           <w:rFonts w:cstheme="minorHAnsi"/>
@@ -3847,28 +3652,7 @@
         <w:rPr>
           <w:rFonts w:cstheme="minorHAnsi"/>
         </w:rPr>
-        <w:t>inux</w:t>
-      </w:r>
-      <w:proofErr w:type="spellEnd"/>
-      <w:r>
-        <w:rPr>
-          <w:rFonts w:cstheme="minorHAnsi"/>
-        </w:rPr>
-        <w:t xml:space="preserve">, </w:t>
-      </w:r>
-      <w:proofErr w:type="spellStart"/>
-      <w:r>
-        <w:rPr>
-          <w:rFonts w:cstheme="minorHAnsi"/>
-        </w:rPr>
-        <w:t>nmap</w:t>
-      </w:r>
-      <w:proofErr w:type="spellEnd"/>
-      <w:r>
-        <w:rPr>
-          <w:rFonts w:cstheme="minorHAnsi"/>
-        </w:rPr>
-        <w:t>,</w:t>
+        <w:t>inux, nmap,</w:t>
       </w:r>
       <w:r>
         <w:rPr>
@@ -3947,16 +3731,8 @@
         <w:rPr>
           <w:rFonts w:cstheme="minorHAnsi"/>
         </w:rPr>
-        <w:t xml:space="preserve"> el envío de alertas mediante el sistema de mensajería </w:t>
-      </w:r>
-      <w:proofErr w:type="spellStart"/>
-      <w:r>
-        <w:rPr>
-          <w:rFonts w:cstheme="minorHAnsi"/>
-        </w:rPr>
-        <w:t>Telegram</w:t>
-      </w:r>
-      <w:proofErr w:type="spellEnd"/>
+        <w:t xml:space="preserve"> el envío de alertas mediante el sistema de mensajería Telegram</w:t>
+      </w:r>
       <w:r>
         <w:rPr>
           <w:rFonts w:cstheme="minorHAnsi"/>
@@ -4152,96 +3928,94 @@
           <w:b/>
           <w:bCs/>
         </w:rPr>
-        <w:t xml:space="preserve">Oracle </w:t>
-      </w:r>
-      <w:proofErr w:type="spellStart"/>
+        <w:t>Oracle Virtualbox</w:t>
+      </w:r>
+      <w:r>
+        <w:rPr>
+          <w:rFonts w:cstheme="minorHAnsi"/>
+        </w:rPr>
+        <w:t>.</w:t>
+      </w:r>
+      <w:r>
+        <w:rPr>
+          <w:rFonts w:cstheme="minorHAnsi"/>
+        </w:rPr>
+        <w:t xml:space="preserve"> </w:t>
+      </w:r>
+      <w:r>
+        <w:rPr>
+          <w:rFonts w:cstheme="minorHAnsi"/>
+        </w:rPr>
+        <w:t>Se considera que el uso de un entorno virtualizado</w:t>
+      </w:r>
+      <w:r>
+        <w:rPr>
+          <w:rFonts w:cstheme="minorHAnsi"/>
+        </w:rPr>
+        <w:t xml:space="preserve"> es clave a la hora de realizar un desarrollo sobre un Sistema Operativo lo más limpio posible,</w:t>
+      </w:r>
+      <w:r>
+        <w:rPr>
+          <w:rFonts w:cstheme="minorHAnsi"/>
+        </w:rPr>
+        <w:t xml:space="preserve"> de cara a las diferentes fases del ciclo de vida de sof</w:t>
+      </w:r>
+      <w:r>
+        <w:rPr>
+          <w:rFonts w:cstheme="minorHAnsi"/>
+        </w:rPr>
+        <w:t>t</w:t>
+      </w:r>
+      <w:r>
+        <w:rPr>
+          <w:rFonts w:cstheme="minorHAnsi"/>
+        </w:rPr>
+        <w:t xml:space="preserve">ware: </w:t>
+      </w:r>
+      <w:r>
+        <w:rPr>
+          <w:rFonts w:cstheme="minorHAnsi"/>
+        </w:rPr>
+        <w:t xml:space="preserve">Desarrollo, pruebas, </w:t>
+      </w:r>
+      <w:r>
+        <w:rPr>
+          <w:rFonts w:cstheme="minorHAnsi"/>
+        </w:rPr>
+        <w:t>despliegue y mantenimiento.</w:t>
+      </w:r>
+    </w:p>
+    <w:p>
+      <w:pPr>
+        <w:rPr>
+          <w:rFonts w:cstheme="minorHAnsi"/>
+        </w:rPr>
+      </w:pPr>
+      <w:r>
+        <w:rPr>
+          <w:rFonts w:cstheme="minorHAnsi"/>
+        </w:rPr>
+        <w:t>El desarrollo se</w:t>
+      </w:r>
+      <w:r>
+        <w:rPr>
+          <w:rFonts w:cstheme="minorHAnsi"/>
+        </w:rPr>
+        <w:t xml:space="preserve"> re</w:t>
+      </w:r>
+      <w:r>
+        <w:rPr>
+          <w:rFonts w:cstheme="minorHAnsi"/>
+        </w:rPr>
+        <w:t xml:space="preserve">alizará sobre una máquina </w:t>
+      </w:r>
       <w:r>
         <w:rPr>
           <w:rFonts w:cstheme="minorHAnsi"/>
           <w:b/>
           <w:bCs/>
         </w:rPr>
-        <w:t>Virtualbox</w:t>
-      </w:r>
-      <w:proofErr w:type="spellEnd"/>
-      <w:r>
-        <w:rPr>
-          <w:rFonts w:cstheme="minorHAnsi"/>
-        </w:rPr>
-        <w:t>.</w:t>
-      </w:r>
-      <w:r>
-        <w:rPr>
-          <w:rFonts w:cstheme="minorHAnsi"/>
-        </w:rPr>
-        <w:t xml:space="preserve"> </w:t>
-      </w:r>
-      <w:r>
-        <w:rPr>
-          <w:rFonts w:cstheme="minorHAnsi"/>
-        </w:rPr>
-        <w:t>Se considera que el uso de un entorno virtualizado</w:t>
-      </w:r>
-      <w:r>
-        <w:rPr>
-          <w:rFonts w:cstheme="minorHAnsi"/>
-        </w:rPr>
-        <w:t xml:space="preserve"> es clave a la hora de realizar un desarrollo sobre un Sistema Operativo lo más limpio posible,</w:t>
-      </w:r>
-      <w:r>
-        <w:rPr>
-          <w:rFonts w:cstheme="minorHAnsi"/>
-        </w:rPr>
-        <w:t xml:space="preserve"> de cara a las diferentes fases del ciclo de vida de sof</w:t>
-      </w:r>
-      <w:r>
-        <w:rPr>
-          <w:rFonts w:cstheme="minorHAnsi"/>
-        </w:rPr>
-        <w:t>t</w:t>
-      </w:r>
-      <w:r>
-        <w:rPr>
-          <w:rFonts w:cstheme="minorHAnsi"/>
-        </w:rPr>
-        <w:t xml:space="preserve">ware: </w:t>
-      </w:r>
-      <w:r>
-        <w:rPr>
-          <w:rFonts w:cstheme="minorHAnsi"/>
-        </w:rPr>
-        <w:t xml:space="preserve">Desarrollo, pruebas, </w:t>
-      </w:r>
-      <w:r>
-        <w:rPr>
-          <w:rFonts w:cstheme="minorHAnsi"/>
-        </w:rPr>
-        <w:t>despliegue y mantenimiento.</w:t>
-      </w:r>
-    </w:p>
-    <w:p>
-      <w:pPr>
-        <w:rPr>
-          <w:rFonts w:cstheme="minorHAnsi"/>
-        </w:rPr>
-      </w:pPr>
-      <w:r>
-        <w:rPr>
-          <w:rFonts w:cstheme="minorHAnsi"/>
-        </w:rPr>
-        <w:t>El desarrollo se</w:t>
-      </w:r>
-      <w:r>
-        <w:rPr>
-          <w:rFonts w:cstheme="minorHAnsi"/>
-        </w:rPr>
-        <w:t xml:space="preserve"> re</w:t>
-      </w:r>
-      <w:r>
-        <w:rPr>
-          <w:rFonts w:cstheme="minorHAnsi"/>
-        </w:rPr>
-        <w:t xml:space="preserve">alizará sobre una máquina </w:t>
+        <w:t>Ubuntu</w:t>
       </w:r>
       <w:r>
         <w:rPr>
@@ -4249,7 +4023,7 @@
           <w:b/>
           <w:bCs/>
         </w:rPr>
-        <w:t>Ubuntu</w:t>
+        <w:t xml:space="preserve"> Desktop</w:t>
       </w:r>
       <w:r>
         <w:rPr>
@@ -4257,7 +4031,7 @@
           <w:b/>
           <w:bCs/>
         </w:rPr>
-        <w:t xml:space="preserve"> Desktop</w:t>
+        <w:t xml:space="preserve"> 2</w:t>
       </w:r>
       <w:r>
         <w:rPr>
@@ -4265,7 +4039,7 @@
           <w:b/>
           <w:bCs/>
         </w:rPr>
-        <w:t xml:space="preserve"> 2</w:t>
+        <w:t>4</w:t>
       </w:r>
       <w:r>
         <w:rPr>
@@ -4273,7 +4047,7 @@
           <w:b/>
           <w:bCs/>
         </w:rPr>
-        <w:t>4</w:t>
+        <w:t>.04</w:t>
       </w:r>
       <w:r>
         <w:rPr>
@@ -4281,7 +4055,7 @@
           <w:b/>
           <w:bCs/>
         </w:rPr>
-        <w:t>.04</w:t>
+        <w:t>-2</w:t>
       </w:r>
       <w:r>
         <w:rPr>
@@ -4289,7 +4063,44 @@
           <w:b/>
           <w:bCs/>
         </w:rPr>
-        <w:t>-2</w:t>
+        <w:t xml:space="preserve"> LTS</w:t>
+      </w:r>
+      <w:r>
+        <w:rPr>
+          <w:rFonts w:cstheme="minorHAnsi"/>
+        </w:rPr>
+        <w:t>.</w:t>
+      </w:r>
+    </w:p>
+    <w:p>
+      <w:pPr>
+        <w:rPr>
+          <w:rFonts w:cstheme="minorHAnsi"/>
+        </w:rPr>
+      </w:pPr>
+      <w:r>
+        <w:rPr>
+          <w:rFonts w:cstheme="minorHAnsi"/>
+        </w:rPr>
+        <w:t>Para el</w:t>
+      </w:r>
+      <w:r>
+        <w:rPr>
+          <w:rFonts w:cstheme="minorHAnsi"/>
+        </w:rPr>
+        <w:t xml:space="preserve"> repositorio de código fuente </w:t>
+      </w:r>
+      <w:r>
+        <w:rPr>
+          <w:rFonts w:cstheme="minorHAnsi"/>
+        </w:rPr>
+        <w:t>se utiliza</w:t>
+      </w:r>
+      <w:r>
+        <w:rPr>
+          <w:rFonts w:cstheme="minorHAnsi"/>
+        </w:rPr>
+        <w:t xml:space="preserve"> </w:t>
       </w:r>
       <w:r>
         <w:rPr>
@@ -4297,44 +4108,13 @@
           <w:b/>
           <w:bCs/>
         </w:rPr>
-        <w:t xml:space="preserve"> LTS</w:t>
-      </w:r>
-      <w:r>
-        <w:rPr>
-          <w:rFonts w:cstheme="minorHAnsi"/>
-        </w:rPr>
-        <w:t>.</w:t>
-      </w:r>
-    </w:p>
-    <w:p>
-      <w:pPr>
-        <w:rPr>
-          <w:rFonts w:cstheme="minorHAnsi"/>
-        </w:rPr>
-      </w:pPr>
-      <w:r>
-        <w:rPr>
-          <w:rFonts w:cstheme="minorHAnsi"/>
-        </w:rPr>
-        <w:t>Para el</w:t>
-      </w:r>
-      <w:r>
-        <w:rPr>
-          <w:rFonts w:cstheme="minorHAnsi"/>
-        </w:rPr>
-        <w:t xml:space="preserve"> repositorio de código fuente </w:t>
-      </w:r>
-      <w:r>
-        <w:rPr>
-          <w:rFonts w:cstheme="minorHAnsi"/>
-        </w:rPr>
-        <w:t>se utiliza</w:t>
-      </w:r>
-      <w:r>
-        <w:rPr>
-          <w:rFonts w:cstheme="minorHAnsi"/>
-        </w:rPr>
-        <w:t xml:space="preserve"> </w:t>
+        <w:t>GitHub</w:t>
+      </w:r>
+      <w:r>
+        <w:rPr>
+          <w:rFonts w:cstheme="minorHAnsi"/>
+        </w:rPr>
+        <w:t xml:space="preserve">: </w:t>
       </w:r>
       <w:r>
         <w:rPr>
@@ -4342,20 +4122,6 @@
           <w:b/>
           <w:bCs/>
         </w:rPr>
-        <w:t>GitHub</w:t>
-      </w:r>
-      <w:r>
-        <w:rPr>
-          <w:rFonts w:cstheme="minorHAnsi"/>
-        </w:rPr>
-        <w:t xml:space="preserve">: </w:t>
-      </w:r>
-      <w:r>
-        <w:rPr>
-          <w:rFonts w:cstheme="minorHAnsi"/>
-          <w:b/>
-          <w:bCs/>
-        </w:rPr>
         <w:t>https://github.com/davidog7/netScanAlert</w:t>
       </w:r>
     </w:p>
@@ -4398,6 +4164,9 @@
     </w:p>
     <w:p>
       <w:r>
+        <w:rPr>
+          <w:noProof/>
+        </w:rPr>
         <w:lastRenderedPageBreak/>
         <w:drawing>
           <wp:inline distT="0" distB="0" distL="0" distR="0" wp14:anchorId="236C9918" wp14:editId="2BB6AD2D">
@@ -4496,11 +4265,13 @@
         <w:ind w:firstLine="708"/>
         <w:rPr>
           <w:rFonts w:cstheme="minorHAnsi"/>
-        </w:rPr>
-      </w:pPr>
-      <w:r>
-        <w:rPr>
-          <w:rFonts w:cstheme="minorHAnsi"/>
+          <w:highlight w:val="yellow"/>
+        </w:rPr>
+      </w:pPr>
+      <w:r>
+        <w:rPr>
+          <w:rFonts w:cstheme="minorHAnsi"/>
+          <w:highlight w:val="yellow"/>
         </w:rPr>
         <w:t>Requisitos funcionales y no funcionales</w:t>
       </w:r>
@@ -4510,11 +4281,13 @@
         <w:ind w:firstLine="708"/>
         <w:rPr>
           <w:rFonts w:cstheme="minorHAnsi"/>
-        </w:rPr>
-      </w:pPr>
-      <w:r>
-        <w:rPr>
-          <w:rFonts w:cstheme="minorHAnsi"/>
+          <w:highlight w:val="yellow"/>
+        </w:rPr>
+      </w:pPr>
+      <w:r>
+        <w:rPr>
+          <w:rFonts w:cstheme="minorHAnsi"/>
+          <w:highlight w:val="yellow"/>
         </w:rPr>
         <w:t>Casos de uso o descripciones funcionales</w:t>
       </w:r>
@@ -4524,11 +4297,13 @@
         <w:ind w:firstLine="708"/>
         <w:rPr>
           <w:rFonts w:cstheme="minorHAnsi"/>
-        </w:rPr>
-      </w:pPr>
-      <w:r>
-        <w:rPr>
-          <w:rFonts w:cstheme="minorHAnsi"/>
+          <w:highlight w:val="yellow"/>
+        </w:rPr>
+      </w:pPr>
+      <w:r>
+        <w:rPr>
+          <w:rFonts w:cstheme="minorHAnsi"/>
+          <w:highlight w:val="yellow"/>
         </w:rPr>
         <w:t>Diagramas de análisis (si aplica)</w:t>
       </w:r>
@@ -4542,14 +4317,1233 @@
       <w:r>
         <w:rPr>
           <w:rFonts w:cstheme="minorHAnsi"/>
+          <w:highlight w:val="yellow"/>
         </w:rPr>
         <w:tab/>
       </w:r>
       <w:r>
         <w:rPr>
           <w:rFonts w:cstheme="minorHAnsi"/>
+          <w:highlight w:val="yellow"/>
         </w:rPr>
         <w:t>Perfil de usuario y contexto de uso</w:t>
+      </w:r>
+    </w:p>
+    <w:p>
+      <w:pPr>
+        <w:pStyle w:val="Ttulo3"/>
+      </w:pPr>
+      <w:r>
+        <w:t>Requisitos</w:t>
+      </w:r>
+      <w:r>
+        <w:t xml:space="preserve"> funcionales, no funcionales, deseables</w:t>
+      </w:r>
+      <w:r>
+        <w:t xml:space="preserve"> y fuera de</w:t>
+      </w:r>
+      <w:r>
+        <w:t xml:space="preserve"> alcance</w:t>
+      </w:r>
+    </w:p>
+    <w:p/>
+    <w:p>
+      <w:pPr>
+        <w:rPr>
+          <w:b/>
+          <w:bCs/>
+        </w:rPr>
+      </w:pPr>
+      <w:r>
+        <w:rPr>
+          <w:b/>
+          <w:bCs/>
+        </w:rPr>
+        <w:t>Requisitos Funcionales (RF)</w:t>
+      </w:r>
+      <w:r>
+        <w:rPr>
+          <w:b/>
+          <w:bCs/>
+        </w:rPr>
+        <w:t xml:space="preserve"> </w:t>
+      </w:r>
+      <w:r>
+        <w:rPr>
+          <w:b/>
+          <w:bCs/>
+        </w:rPr>
+        <w:t>¿Qué debe hacer el sistema?</w:t>
+      </w:r>
+    </w:p>
+    <w:p>
+      <w:pPr>
+        <w:pStyle w:val="Prrafodelista"/>
+        <w:numPr>
+          <w:ilvl w:val="0"/>
+          <w:numId w:val="43"/>
+        </w:numPr>
+      </w:pPr>
+      <w:r>
+        <w:t>RF-01: Detección Automática de Dispositivos</w:t>
+      </w:r>
+    </w:p>
+    <w:p>
+      <w:r>
+        <w:t>El sistema debe identificar equipos nuevos que se conectan a la red local mediante técnicas activas (ARP, ICMP)</w:t>
+      </w:r>
+      <w:r>
+        <w:t>.</w:t>
+      </w:r>
+    </w:p>
+    <w:p>
+      <w:pPr>
+        <w:pStyle w:val="Prrafodelista"/>
+        <w:numPr>
+          <w:ilvl w:val="0"/>
+          <w:numId w:val="43"/>
+        </w:numPr>
+      </w:pPr>
+      <w:r>
+        <w:t>RF-02: Inventario de Dispositivos</w:t>
+      </w:r>
+    </w:p>
+    <w:p>
+      <w:r>
+        <w:t>Mantener una base de datos actualizada con información de los dispositivos (MAC, IP, nombre, SO, fabricante</w:t>
+      </w:r>
+      <w:r>
+        <w:t>, descripción</w:t>
+      </w:r>
+      <w:r>
+        <w:t>).</w:t>
+      </w:r>
+    </w:p>
+    <w:p>
+      <w:pPr>
+        <w:pStyle w:val="Prrafodelista"/>
+        <w:numPr>
+          <w:ilvl w:val="0"/>
+          <w:numId w:val="43"/>
+        </w:numPr>
+      </w:pPr>
+      <w:r>
+        <w:t>RF-03: Notificaciones en Tiempo Real</w:t>
+      </w:r>
+    </w:p>
+    <w:p>
+      <w:r>
+        <w:t>Enviar alertas (Telegram) cuando un dispositivo no autorizado se conecte.</w:t>
+      </w:r>
+    </w:p>
+    <w:p>
+      <w:pPr>
+        <w:pStyle w:val="Prrafodelista"/>
+        <w:numPr>
+          <w:ilvl w:val="0"/>
+          <w:numId w:val="43"/>
+        </w:numPr>
+      </w:pPr>
+      <w:r>
+        <w:t>RF-04: Clasificación de Dispositivos</w:t>
+      </w:r>
+    </w:p>
+    <w:p>
+      <w:r>
+        <w:t>Diferenciar entre dispositivos conocidos (autorizados) y desconocidos (no autorizados) mediante listas blancas.</w:t>
+      </w:r>
+    </w:p>
+    <w:p>
+      <w:pPr>
+        <w:pStyle w:val="Prrafodelista"/>
+        <w:numPr>
+          <w:ilvl w:val="0"/>
+          <w:numId w:val="43"/>
+        </w:numPr>
+      </w:pPr>
+      <w:r>
+        <w:t>RF-05: Integración con Redes Existentes</w:t>
+      </w:r>
+    </w:p>
+    <w:p>
+      <w:r>
+        <w:t>Funcionar en redes con o sin electrónica gestionable (ej: switches no gestionables).</w:t>
+      </w:r>
+    </w:p>
+    <w:p>
+      <w:pPr>
+        <w:pStyle w:val="Prrafodelista"/>
+        <w:numPr>
+          <w:ilvl w:val="0"/>
+          <w:numId w:val="43"/>
+        </w:numPr>
+      </w:pPr>
+      <w:r>
+        <w:t>RF-06: Interfaz de Administración</w:t>
+      </w:r>
+    </w:p>
+    <w:p>
+      <w:r>
+        <w:t>Ofrecer un panel web o CLI para gestionar dispositivos, configurar alertas y generar informes.</w:t>
+      </w:r>
+    </w:p>
+    <w:p>
+      <w:pPr>
+        <w:pStyle w:val="Prrafodelista"/>
+        <w:numPr>
+          <w:ilvl w:val="0"/>
+          <w:numId w:val="43"/>
+        </w:numPr>
+      </w:pPr>
+      <w:r>
+        <w:t>RF-07: Histórico de Conexiones</w:t>
+      </w:r>
+    </w:p>
+    <w:p>
+      <w:r>
+        <w:t>Registrar fecha/hora de conexión/desconexión de cada dispositivo para auditoría.</w:t>
+      </w:r>
+    </w:p>
+    <w:p>
+      <w:pPr>
+        <w:pStyle w:val="Prrafodelista"/>
+        <w:numPr>
+          <w:ilvl w:val="0"/>
+          <w:numId w:val="43"/>
+        </w:numPr>
+      </w:pPr>
+      <w:r>
+        <w:t>RF-08: Soporte para Múltiples Subredes</w:t>
+      </w:r>
+    </w:p>
+    <w:p>
+      <w:r>
+        <w:t>Escanear redes en diferentes VLANs o segmentos IP sin necesidad de despliegue físico adicional.</w:t>
+      </w:r>
+    </w:p>
+    <w:p/>
+    <w:p>
+      <w:pPr>
+        <w:rPr>
+          <w:b/>
+          <w:bCs/>
+        </w:rPr>
+      </w:pPr>
+      <w:r>
+        <w:rPr>
+          <w:b/>
+          <w:bCs/>
+        </w:rPr>
+        <w:t>Requisitos No Funcionales (RNF)</w:t>
+      </w:r>
+      <w:r>
+        <w:rPr>
+          <w:b/>
+          <w:bCs/>
+        </w:rPr>
+        <w:t xml:space="preserve"> </w:t>
+      </w:r>
+      <w:r>
+        <w:rPr>
+          <w:b/>
+          <w:bCs/>
+        </w:rPr>
+        <w:t>¿Cómo debe funcionar el sistema?</w:t>
+      </w:r>
+    </w:p>
+    <w:p/>
+    <w:p>
+      <w:pPr>
+        <w:pStyle w:val="Prrafodelista"/>
+        <w:numPr>
+          <w:ilvl w:val="0"/>
+          <w:numId w:val="43"/>
+        </w:numPr>
+      </w:pPr>
+      <w:r>
+        <w:t>RNF-01: Bajo Coste</w:t>
+      </w:r>
+    </w:p>
+    <w:p>
+      <w:r>
+        <w:t xml:space="preserve">Debe utilizar software de código abierto y hardware asequible (ej: Raspberry Pi, servidores </w:t>
+      </w:r>
+      <w:r>
+        <w:t>virtuales o contendores docker</w:t>
+      </w:r>
+      <w:r>
+        <w:t>).</w:t>
+      </w:r>
+    </w:p>
+    <w:p>
+      <w:pPr>
+        <w:pStyle w:val="Prrafodelista"/>
+        <w:numPr>
+          <w:ilvl w:val="0"/>
+          <w:numId w:val="43"/>
+        </w:numPr>
+      </w:pPr>
+      <w:r>
+        <w:t>RNF-02: Escalabilidad</w:t>
+      </w:r>
+    </w:p>
+    <w:p>
+      <w:r>
+        <w:t>Soportar desde redes pequeñas (hogar/PYMES) hasta corporativas (hasta 1000+ dispositivos).</w:t>
+      </w:r>
+    </w:p>
+    <w:p>
+      <w:pPr>
+        <w:pStyle w:val="Prrafodelista"/>
+        <w:numPr>
+          <w:ilvl w:val="0"/>
+          <w:numId w:val="43"/>
+        </w:numPr>
+      </w:pPr>
+      <w:r>
+        <w:t>RNF-03: Facilidad de Despliegue</w:t>
+      </w:r>
+    </w:p>
+    <w:p>
+      <w:r>
+        <w:t>Instalación en menos de 30 minutos, con configuración mínima.</w:t>
+      </w:r>
+    </w:p>
+    <w:p>
+      <w:pPr>
+        <w:pStyle w:val="Prrafodelista"/>
+        <w:numPr>
+          <w:ilvl w:val="0"/>
+          <w:numId w:val="43"/>
+        </w:numPr>
+      </w:pPr>
+      <w:r>
+        <w:t>RNF-04: Compatibilidad</w:t>
+      </w:r>
+    </w:p>
+    <w:p>
+      <w:r>
+        <w:t>Funcionar en Linux/Windows y soportar dispositivos IoT, BYOD, y sistemas operativos variados (Windows, macOS, Linux, Android/iOS).</w:t>
+      </w:r>
+    </w:p>
+    <w:p>
+      <w:pPr>
+        <w:pStyle w:val="Prrafodelista"/>
+        <w:numPr>
+          <w:ilvl w:val="0"/>
+          <w:numId w:val="43"/>
+        </w:numPr>
+      </w:pPr>
+      <w:r>
+        <w:t>RNF-05: Bajo Impacto en la Red</w:t>
+      </w:r>
+    </w:p>
+    <w:p>
+      <w:r>
+        <w:t>El escaneo no debe saturar el ancho de banda (ej: usar sondeos espaciados en el tiempo).</w:t>
+      </w:r>
+    </w:p>
+    <w:p>
+      <w:pPr>
+        <w:pStyle w:val="Prrafodelista"/>
+        <w:numPr>
+          <w:ilvl w:val="0"/>
+          <w:numId w:val="43"/>
+        </w:numPr>
+      </w:pPr>
+      <w:r>
+        <w:t>RNF-06: Seguridad</w:t>
+      </w:r>
+    </w:p>
+    <w:p>
+      <w:r>
+        <w:t xml:space="preserve">El sistema debe seguir prácticas de </w:t>
+      </w:r>
+      <w:r>
+        <w:t>seguridad desde el diseño.</w:t>
+      </w:r>
+    </w:p>
+    <w:p>
+      <w:pPr>
+        <w:pStyle w:val="Prrafodelista"/>
+        <w:numPr>
+          <w:ilvl w:val="0"/>
+          <w:numId w:val="43"/>
+        </w:numPr>
+      </w:pPr>
+      <w:r>
+        <w:t>RNF-07: Rendimiento</w:t>
+      </w:r>
+    </w:p>
+    <w:p>
+      <w:r>
+        <w:t xml:space="preserve">Detección de nuevos dispositivos en menos de </w:t>
+      </w:r>
+      <w:r>
+        <w:t>5</w:t>
+      </w:r>
+      <w:r>
+        <w:t xml:space="preserve"> minuto</w:t>
+      </w:r>
+      <w:r>
+        <w:t>s</w:t>
+      </w:r>
+      <w:r>
+        <w:t xml:space="preserve"> desde su conexión.</w:t>
+      </w:r>
+    </w:p>
+    <w:p>
+      <w:pPr>
+        <w:pStyle w:val="Prrafodelista"/>
+        <w:numPr>
+          <w:ilvl w:val="0"/>
+          <w:numId w:val="43"/>
+        </w:numPr>
+      </w:pPr>
+      <w:r>
+        <w:t>RNF-08: Curva de Aprendizaje Sencilla</w:t>
+      </w:r>
+    </w:p>
+    <w:p>
+      <w:r>
+        <w:t>Interfaz intuitiva para administradores sin experiencia en NAC complejos.</w:t>
+      </w:r>
+    </w:p>
+    <w:p>
+      <w:pPr>
+        <w:pStyle w:val="Prrafodelista"/>
+        <w:numPr>
+          <w:ilvl w:val="0"/>
+          <w:numId w:val="43"/>
+        </w:numPr>
+      </w:pPr>
+      <w:r>
+        <w:t>RNF-09: Modularidad</w:t>
+      </w:r>
+    </w:p>
+    <w:p>
+      <w:r>
+        <w:t>Permitir añadir funcionalidades futuras (ej: integración con SIEM, bloqueo automático vía API).</w:t>
+      </w:r>
+    </w:p>
+    <w:p/>
+    <w:p>
+      <w:pPr>
+        <w:rPr>
+          <w:b/>
+          <w:bCs/>
+        </w:rPr>
+      </w:pPr>
+      <w:r>
+        <w:rPr>
+          <w:b/>
+          <w:bCs/>
+        </w:rPr>
+        <w:t>Requisitos Opcionales (Deseables)</w:t>
+      </w:r>
+    </w:p>
+    <w:p>
+      <w:pPr>
+        <w:pStyle w:val="Prrafodelista"/>
+        <w:numPr>
+          <w:ilvl w:val="0"/>
+          <w:numId w:val="43"/>
+        </w:numPr>
+      </w:pPr>
+      <w:r>
+        <w:t>RF-0</w:t>
+      </w:r>
+      <w:r>
+        <w:t>9</w:t>
+      </w:r>
+      <w:r>
+        <w:t>: Bloqueo Automático (si hay hardware gestionable)</w:t>
+      </w:r>
+    </w:p>
+    <w:p>
+      <w:r>
+        <w:t>Integración con firewalls/switchs para aislar dispositivos no autorizados.</w:t>
+      </w:r>
+    </w:p>
+    <w:p>
+      <w:pPr>
+        <w:pStyle w:val="Prrafodelista"/>
+        <w:numPr>
+          <w:ilvl w:val="0"/>
+          <w:numId w:val="43"/>
+        </w:numPr>
+      </w:pPr>
+      <w:r>
+        <w:t>RF-1</w:t>
+      </w:r>
+      <w:r>
+        <w:t>0</w:t>
+      </w:r>
+      <w:r>
+        <w:t>: Análisis de Vulnerabilidades</w:t>
+      </w:r>
+    </w:p>
+    <w:p>
+      <w:r>
+        <w:t>Escaneo básico de puertos abiertos o servicios inseguros en dispositivos.</w:t>
+      </w:r>
+    </w:p>
+    <w:p>
+      <w:pPr>
+        <w:pStyle w:val="Prrafodelista"/>
+        <w:numPr>
+          <w:ilvl w:val="0"/>
+          <w:numId w:val="43"/>
+        </w:numPr>
+      </w:pPr>
+      <w:r>
+        <w:t>RNF-10: Alta Disponibilidad</w:t>
+      </w:r>
+    </w:p>
+    <w:p>
+      <w:r>
+        <w:lastRenderedPageBreak/>
+        <w:t xml:space="preserve"> Configuración en cluster para redes críticas.</w:t>
+      </w:r>
+    </w:p>
+    <w:p>
+      <w:pPr>
+        <w:rPr>
+          <w:b/>
+          <w:bCs/>
+        </w:rPr>
+      </w:pPr>
+      <w:r>
+        <w:rPr>
+          <w:b/>
+          <w:bCs/>
+        </w:rPr>
+        <w:t>Fuera de alcance</w:t>
+      </w:r>
+    </w:p>
+    <w:p>
+      <w:r>
+        <w:t>No será un NAC completo (sin autenticación 802.1X avanzada).</w:t>
+      </w:r>
+    </w:p>
+    <w:p>
+      <w:r>
+        <w:t>No requiere hardware caro (ej: switches enterprise).</w:t>
+      </w:r>
+    </w:p>
+    <w:p>
+      <w:r>
+        <w:t xml:space="preserve">Esta estructura cubre </w:t>
+      </w:r>
+      <w:r>
+        <w:t>los</w:t>
+      </w:r>
+      <w:r>
+        <w:t xml:space="preserve"> objetivos de control de seguridad, bajo coste, y facilidad de uso.</w:t>
+      </w:r>
+    </w:p>
+    <w:p/>
+    <w:p>
+      <w:pPr>
+        <w:pStyle w:val="Ttulo3"/>
+      </w:pPr>
+      <w:r>
+        <w:t>Casos de uso</w:t>
+      </w:r>
+    </w:p>
+    <w:p/>
+    <w:p>
+      <w:pPr>
+        <w:rPr>
+          <w:b/>
+          <w:bCs/>
+        </w:rPr>
+      </w:pPr>
+      <w:r>
+        <w:rPr>
+          <w:b/>
+          <w:bCs/>
+        </w:rPr>
+        <w:t>Caso de Uso UC-01: Detección Automática de Nuevos Dispositivos</w:t>
+      </w:r>
+    </w:p>
+    <w:p>
+      <w:r>
+        <w:t>Actor: Sistema (automático)</w:t>
+      </w:r>
+    </w:p>
+    <w:p>
+      <w:r>
+        <w:t>Descripción: El sistema identifica dispositivos desconocidos al conectarse a la red.</w:t>
+      </w:r>
+    </w:p>
+    <w:p>
+      <w:r>
+        <w:t>Flujo:</w:t>
+      </w:r>
+    </w:p>
+    <w:p>
+      <w:pPr>
+        <w:ind w:left="708"/>
+      </w:pPr>
+      <w:r>
+        <w:t>El sistema escanea la red cada X minutos</w:t>
+      </w:r>
+      <w:r>
+        <w:t>.</w:t>
+      </w:r>
+    </w:p>
+    <w:p>
+      <w:pPr>
+        <w:ind w:left="708"/>
+      </w:pPr>
+      <w:r>
+        <w:t>Detecta una MAC/IP no registrada en la base de datos.</w:t>
+      </w:r>
+    </w:p>
+    <w:p>
+      <w:pPr>
+        <w:ind w:left="708"/>
+      </w:pPr>
+      <w:r>
+        <w:t>Registra el dispositivo como "No autorizado" y almacena sus datos (MAC, IP, fabricante).</w:t>
+      </w:r>
+    </w:p>
+    <w:p>
+      <w:pPr>
+        <w:ind w:left="708"/>
+      </w:pPr>
+      <w:r>
+        <w:t>Trigger: Envía una alerta al administrador (Telegram).</w:t>
+      </w:r>
+    </w:p>
+    <w:p>
+      <w:r>
+        <w:t>Variantes:</w:t>
+      </w:r>
+    </w:p>
+    <w:p>
+      <w:r>
+        <w:t>Si el dispositivo está en la lista blanca, registra su conexión sin alertas.</w:t>
+      </w:r>
+    </w:p>
+    <w:p>
+      <w:r>
+        <w:t xml:space="preserve">Si la IP </w:t>
+      </w:r>
+      <w:r>
+        <w:t>cambia,</w:t>
+      </w:r>
+      <w:r>
+        <w:t xml:space="preserve"> pero la MAC es conocida, actualiza el registro.</w:t>
+      </w:r>
+    </w:p>
+    <w:p/>
+    <w:p>
+      <w:pPr>
+        <w:rPr>
+          <w:b/>
+          <w:bCs/>
+        </w:rPr>
+      </w:pPr>
+      <w:r>
+        <w:rPr>
+          <w:b/>
+          <w:bCs/>
+        </w:rPr>
+        <w:t>Caso de Uso UC-02: Notificación de Intrusos</w:t>
+      </w:r>
+    </w:p>
+    <w:p>
+      <w:pPr>
+        <w:rPr>
+          <w:rFonts w:hint="eastAsia"/>
+        </w:rPr>
+      </w:pPr>
+      <w:r>
+        <w:rPr>
+          <w:rFonts w:hint="eastAsia"/>
+        </w:rPr>
+        <w:t xml:space="preserve">Actor: Sistema </w:t>
+      </w:r>
+      <w:r>
+        <w:rPr>
+          <w:rFonts w:hint="eastAsia"/>
+        </w:rPr>
+        <w:t>→</w:t>
+      </w:r>
+      <w:r>
+        <w:rPr>
+          <w:rFonts w:hint="eastAsia"/>
+        </w:rPr>
+        <w:t xml:space="preserve"> Administrador</w:t>
+      </w:r>
+    </w:p>
+    <w:p>
+      <w:r>
+        <w:t>Descripción: Alertar sobre dispositivos no autorizados.</w:t>
+      </w:r>
+    </w:p>
+    <w:p>
+      <w:r>
+        <w:t>Flujo:</w:t>
+      </w:r>
+    </w:p>
+    <w:p>
+      <w:pPr>
+        <w:ind w:left="708"/>
+      </w:pPr>
+      <w:r>
+        <w:t>El sistema genera una alerta con detalles (MAC, IP, hora de conexión).</w:t>
+      </w:r>
+    </w:p>
+    <w:p>
+      <w:pPr>
+        <w:ind w:left="708"/>
+      </w:pPr>
+      <w:r>
+        <w:t>Envía la notificación por canales configurados (Telegram).</w:t>
+      </w:r>
+    </w:p>
+    <w:p>
+      <w:pPr>
+        <w:ind w:left="708"/>
+      </w:pPr>
+    </w:p>
+    <w:p>
+      <w:pPr>
+        <w:ind w:left="708"/>
+      </w:pPr>
+      <w:r>
+        <w:lastRenderedPageBreak/>
+        <w:t>El administrador recibe la alerta y decide acciones (ignorar, investigar o bloquear manualmente).</w:t>
+      </w:r>
+    </w:p>
+    <w:p/>
+    <w:p>
+      <w:pPr>
+        <w:rPr>
+          <w:b/>
+          <w:bCs/>
+        </w:rPr>
+      </w:pPr>
+      <w:r>
+        <w:rPr>
+          <w:b/>
+          <w:bCs/>
+        </w:rPr>
+        <w:t>Caso de Uso UC-03: Gestión de Listas de Dispositivos</w:t>
+      </w:r>
+    </w:p>
+    <w:p>
+      <w:r>
+        <w:t>Actor: Administrador</w:t>
+      </w:r>
+    </w:p>
+    <w:p>
+      <w:r>
+        <w:t>Descripción: Clasificar dispositivos autorizados.</w:t>
+      </w:r>
+    </w:p>
+    <w:p>
+      <w:r>
+        <w:t>Flujo:</w:t>
+      </w:r>
+    </w:p>
+    <w:p>
+      <w:pPr>
+        <w:ind w:left="708"/>
+      </w:pPr>
+      <w:r>
+        <w:t>El administrador accede al panel web</w:t>
+      </w:r>
+      <w:r>
+        <w:t xml:space="preserve"> o terminal</w:t>
+      </w:r>
+      <w:r>
+        <w:t>.</w:t>
+      </w:r>
+    </w:p>
+    <w:p>
+      <w:pPr>
+        <w:ind w:left="708"/>
+      </w:pPr>
+      <w:r>
+        <w:t>Consulta la lista de dispositivos detectados (filtros por estado: "Desconocido", "Autorizado").</w:t>
+      </w:r>
+    </w:p>
+    <w:p>
+      <w:pPr>
+        <w:ind w:left="708"/>
+      </w:pPr>
+      <w:r>
+        <w:t>Selecciona un dispositivo y:</w:t>
+      </w:r>
+    </w:p>
+    <w:p>
+      <w:pPr>
+        <w:ind w:left="1416"/>
+      </w:pPr>
+      <w:r>
+        <w:t>Opción 1: Lo añade a la lista blanca (ej: equipo legítimo).</w:t>
+      </w:r>
+    </w:p>
+    <w:p>
+      <w:pPr>
+        <w:ind w:left="1416"/>
+      </w:pPr>
+      <w:r>
+        <w:t>Opción 2: Lo marca como "Bloqueado" (registra MAC en lista negra</w:t>
+      </w:r>
+      <w:r>
+        <w:t xml:space="preserve"> para investigar, bloquear o que no se reciban más alertas sobre el mismo</w:t>
+      </w:r>
+      <w:r>
+        <w:t>).</w:t>
+      </w:r>
+    </w:p>
+    <w:p>
+      <w:r>
+        <w:t>Variantes:</w:t>
+      </w:r>
+    </w:p>
+    <w:p>
+      <w:r>
+        <w:t>Importar listas masivas via CSV (ej: todos los equipos corporativos).</w:t>
+      </w:r>
+    </w:p>
+    <w:p/>
+    <w:p>
+      <w:pPr>
+        <w:rPr>
+          <w:b/>
+          <w:bCs/>
+        </w:rPr>
+      </w:pPr>
+      <w:r>
+        <w:rPr>
+          <w:b/>
+          <w:bCs/>
+        </w:rPr>
+        <w:t>Caso de Uso UC-04: Generación de Informes de Auditoría</w:t>
+      </w:r>
+    </w:p>
+    <w:p>
+      <w:r>
+        <w:t>Actor: Administrador</w:t>
+      </w:r>
+    </w:p>
+    <w:p>
+      <w:r>
+        <w:t>Descripción: Obtener reportes históricos de conexiones.</w:t>
+      </w:r>
+    </w:p>
+    <w:p>
+      <w:r>
+        <w:t>Flujo:</w:t>
+      </w:r>
+    </w:p>
+    <w:p>
+      <w:r>
+        <w:t>El administrador selecciona un rango de fechas.</w:t>
+      </w:r>
+    </w:p>
+    <w:p>
+      <w:r>
+        <w:t>El sistema genera un CSV con</w:t>
+      </w:r>
+      <w:r>
+        <w:t>.</w:t>
+      </w:r>
+    </w:p>
+    <w:p>
+      <w:r>
+        <w:t>Dispositivos únicos conectados.</w:t>
+      </w:r>
+    </w:p>
+    <w:p>
+      <w:r>
+        <w:t xml:space="preserve">Hora de </w:t>
+      </w:r>
+      <w:r>
+        <w:t>detección</w:t>
+      </w:r>
+      <w:r>
+        <w:t>.</w:t>
+      </w:r>
+    </w:p>
+    <w:p>
+      <w:r>
+        <w:t>D</w:t>
+      </w:r>
+      <w:r>
+        <w:t xml:space="preserve">ispositivos </w:t>
+      </w:r>
+      <w:r>
+        <w:t>de</w:t>
+      </w:r>
+      <w:r>
+        <w:t>sconocidos</w:t>
+      </w:r>
+      <w:r>
+        <w:t>.</w:t>
+      </w:r>
+    </w:p>
+    <w:p/>
+    <w:p>
+      <w:pPr>
+        <w:rPr>
+          <w:b/>
+          <w:bCs/>
+        </w:rPr>
+      </w:pPr>
+      <w:r>
+        <w:rPr>
+          <w:b/>
+          <w:bCs/>
+        </w:rPr>
+        <w:t>Caso de Uso UC-05: Integración con Firewall (Opcional)</w:t>
+      </w:r>
+    </w:p>
+    <w:p>
+      <w:pPr>
+        <w:rPr>
+          <w:rFonts w:hint="eastAsia"/>
+        </w:rPr>
+      </w:pPr>
+      <w:r>
+        <w:rPr>
+          <w:rFonts w:hint="eastAsia"/>
+        </w:rPr>
+        <w:t xml:space="preserve">Actor: Sistema </w:t>
+      </w:r>
+      <w:r>
+        <w:rPr>
+          <w:rFonts w:hint="eastAsia"/>
+        </w:rPr>
+        <w:t>→</w:t>
+      </w:r>
+      <w:r>
+        <w:rPr>
+          <w:rFonts w:hint="eastAsia"/>
+        </w:rPr>
+        <w:t xml:space="preserve"> API de Firewall</w:t>
+      </w:r>
+    </w:p>
+    <w:p>
+      <w:r>
+        <w:lastRenderedPageBreak/>
+        <w:t>Descripción: Bloqueo automático de amenazas.</w:t>
+      </w:r>
+    </w:p>
+    <w:p>
+      <w:r>
+        <w:t>Flujo:</w:t>
+      </w:r>
+    </w:p>
+    <w:p>
+      <w:pPr>
+        <w:ind w:left="708"/>
+      </w:pPr>
+      <w:r>
+        <w:t>El sistema detecta un dispositivo</w:t>
+      </w:r>
+      <w:r>
+        <w:t xml:space="preserve"> desconocido o</w:t>
+      </w:r>
+      <w:r>
+        <w:t xml:space="preserve"> en lista negra.</w:t>
+      </w:r>
+    </w:p>
+    <w:p>
+      <w:pPr>
+        <w:ind w:left="708"/>
+      </w:pPr>
+      <w:r>
+        <w:t>Ejecuta una API call al firewall (ej: pfSense, Cisco) para bloquear su MAC/IP.</w:t>
+      </w:r>
+    </w:p>
+    <w:p>
+      <w:pPr>
+        <w:ind w:left="708"/>
+      </w:pPr>
+      <w:r>
+        <w:t>Registra la acción en logs y notifica al administrador.</w:t>
+      </w:r>
+    </w:p>
+    <w:p>
+      <w:r>
+        <w:t>Precondición: Firewall con API habilitada.</w:t>
+      </w:r>
+      <w:r>
+        <w:br w:type="page"/>
+      </w:r>
+    </w:p>
+    <w:p>
+      <w:pPr>
+        <w:pStyle w:val="Ttulo2"/>
+      </w:pPr>
+      <w:bookmarkStart w:id="11" w:name="_Toc196294114"/>
+      <w:r>
+        <w:lastRenderedPageBreak/>
+        <w:t>6.Diseño del sistema</w:t>
+      </w:r>
+      <w:bookmarkEnd w:id="11"/>
+    </w:p>
+    <w:p>
+      <w:pPr>
+        <w:ind w:left="708"/>
+        <w:rPr>
+          <w:rFonts w:cstheme="minorHAnsi"/>
+        </w:rPr>
+      </w:pPr>
+      <w:r>
+        <w:rPr>
+          <w:rFonts w:cstheme="minorHAnsi"/>
+        </w:rPr>
+        <w:t>Arquitectura general del sistema</w:t>
+      </w:r>
+    </w:p>
+    <w:p>
+      <w:pPr>
+        <w:ind w:left="708"/>
+        <w:rPr>
+          <w:rFonts w:cstheme="minorHAnsi"/>
+        </w:rPr>
+      </w:pPr>
+      <w:r>
+        <w:rPr>
+          <w:rFonts w:cstheme="minorHAnsi"/>
+        </w:rPr>
+        <w:t>Diseño de base de datos (si aplica)</w:t>
+      </w:r>
+    </w:p>
+    <w:p>
+      <w:pPr>
+        <w:ind w:left="708"/>
+        <w:rPr>
+          <w:rFonts w:cstheme="minorHAnsi"/>
+        </w:rPr>
+      </w:pPr>
+      <w:r>
+        <w:rPr>
+          <w:rFonts w:cstheme="minorHAnsi"/>
+        </w:rPr>
+        <w:t>Estructura del software: frontend, backend, APIs</w:t>
+      </w:r>
+    </w:p>
+    <w:p>
+      <w:pPr>
+        <w:ind w:left="708"/>
+        <w:rPr>
+          <w:rFonts w:cstheme="minorHAnsi"/>
+        </w:rPr>
+      </w:pPr>
+      <w:r>
+        <w:rPr>
+          <w:rFonts w:cstheme="minorHAnsi"/>
+        </w:rPr>
+        <w:t>Justificación de decisiones de diseño</w:t>
+      </w:r>
+    </w:p>
+    <w:p>
+      <w:pPr>
+        <w:rPr>
+          <w:b/>
+          <w:bCs/>
+        </w:rPr>
+      </w:pPr>
+    </w:p>
+    <w:p>
+      <w:pPr>
+        <w:rPr>
+          <w:b/>
+          <w:bCs/>
+        </w:rPr>
+      </w:pPr>
+      <w:r>
+        <w:rPr>
+          <w:b/>
+          <w:bCs/>
+        </w:rPr>
+        <w:t>Escaneo de redes remotas o subredes a las que no se tiene acceso directo:</w:t>
+      </w:r>
+    </w:p>
+    <w:p>
+      <w:r>
+        <w:t xml:space="preserve">Detectar equipos que se conectan a una red cuando tienen un firewall activado puede ser un desafío, ya que los firewalls están diseñados para bloquear solicitudes no autorizadas y ocultar los dispositivos. Sin embargo, hay varias técnicas </w:t>
+      </w:r>
+      <w:r>
+        <w:t>que se pueden</w:t>
+      </w:r>
+      <w:r>
+        <w:t xml:space="preserve"> utilizar dependiendo d</w:t>
+      </w:r>
+      <w:r>
+        <w:t>el</w:t>
+      </w:r>
+      <w:r>
+        <w:t xml:space="preserve"> nivel de acceso a la red y las herramientas disponibles:</w:t>
+      </w:r>
+    </w:p>
+    <w:p>
+      <w:r>
+        <w:t>Aunque un firewall puede bloquear ciertos puertos, Nmap tiene técnicas para evadir restricciones:</w:t>
+      </w:r>
+    </w:p>
+    <w:p>
+      <w:r>
+        <w:t xml:space="preserve">nmap -sS -Pn -T4 [Rango de IP]  </w:t>
+      </w:r>
+      <w:r>
+        <w:rPr>
+          <w:i/>
+          <w:iCs/>
+        </w:rPr>
+        <w:t># Escaneo SYN sigiloso (no completa la conexión TCP)</w:t>
+      </w:r>
+    </w:p>
+    <w:p>
+      <w:r>
+        <w:t xml:space="preserve">nmap -sT -Pn [IP]              </w:t>
+      </w:r>
+      <w:r>
+        <w:rPr>
+          <w:i/>
+          <w:iCs/>
+        </w:rPr>
+        <w:t># Escaneo TCP completo (más lento, pero puede pasar algunos firewalls)</w:t>
+      </w:r>
+    </w:p>
+    <w:p>
+      <w:r>
+        <w:t xml:space="preserve">nmap -sU -p 53,67,68 [IP]      </w:t>
+      </w:r>
+      <w:r>
+        <w:rPr>
+          <w:i/>
+          <w:iCs/>
+        </w:rPr>
+        <w:t># Escaneo UDP (útil para servicios como DHCP/DNS)</w:t>
+      </w:r>
+    </w:p>
+    <w:p>
+      <w:r>
+        <w:t xml:space="preserve">nmap -O --osscan-guess [IP]    </w:t>
+      </w:r>
+      <w:r>
+        <w:rPr>
+          <w:i/>
+          <w:iCs/>
+        </w:rPr>
+        <w:t># Detección de SO basada en comportamientos</w:t>
+      </w:r>
+    </w:p>
+    <w:p>
+      <w:r>
+        <w:t xml:space="preserve">nmap -f --mtu 24 [IP]         </w:t>
+      </w:r>
+      <w:r>
+        <w:rPr>
+          <w:i/>
+          <w:iCs/>
+        </w:rPr>
+        <w:t># Fragmenta paquetes para evitar detección</w:t>
+      </w:r>
+    </w:p>
+    <w:p>
+      <w:r>
+        <w:t xml:space="preserve">nmap --script firewall-bypass  </w:t>
+      </w:r>
+      <w:r>
+        <w:rPr>
+          <w:i/>
+          <w:iCs/>
+        </w:rPr>
+        <w:t># Usa scripts de Nmap para probar bypass</w:t>
+      </w:r>
+    </w:p>
+    <w:p/>
+    <w:p>
+      <w:pPr>
+        <w:rPr>
+          <w:b/>
+          <w:bCs/>
+        </w:rPr>
+      </w:pPr>
+      <w:r>
+        <w:rPr>
+          <w:b/>
+          <w:bCs/>
+        </w:rPr>
+        <w:t xml:space="preserve">Escaneo de </w:t>
+      </w:r>
+      <w:r>
+        <w:rPr>
+          <w:b/>
+          <w:bCs/>
+        </w:rPr>
+        <w:t>la red local</w:t>
+      </w:r>
+      <w:r>
+        <w:rPr>
+          <w:b/>
+          <w:bCs/>
+        </w:rPr>
+        <w:t>:</w:t>
+      </w:r>
+    </w:p>
+    <w:p>
+      <w:r>
+        <w:t xml:space="preserve">Los firewalls no bloquean tráfico ARP en la red local, por lo que </w:t>
+      </w:r>
+      <w:r>
+        <w:t>se puede</w:t>
+      </w:r>
+      <w:r>
+        <w:t xml:space="preserve"> detectar dispositivos incluso si están "invisibles" en capas superiores:</w:t>
+      </w:r>
+    </w:p>
+    <w:p>
+      <w:r>
+        <w:t>arp-scan --localnet</w:t>
+      </w:r>
+    </w:p>
+    <w:p>
+      <w:r>
+        <w:t xml:space="preserve">nmap -sn -PR [Rango de IP]  </w:t>
+      </w:r>
+      <w:r>
+        <w:rPr>
+          <w:i/>
+          <w:iCs/>
+        </w:rPr>
+        <w:t># Escaneo ARP (solo en la misma subred)</w:t>
+      </w:r>
+    </w:p>
+    <w:p/>
+    <w:p>
+      <w:pPr>
+        <w:rPr>
+          <w:b/>
+          <w:bCs/>
+        </w:rPr>
+      </w:pPr>
+      <w:r>
+        <w:rPr>
+          <w:b/>
+          <w:bCs/>
+        </w:rPr>
+        <w:t>Otras opciones:</w:t>
+      </w:r>
+    </w:p>
+    <w:p>
+      <w:r>
+        <w:t xml:space="preserve">Sería posible realizar otras opciones como monitorear la red inspeccionando el tráfico DHCP, DNS, analizar el tráfico de routers, swichs o firewall de red. Estas opciones se ha determinado que requieren conocimiento y configuraciones más avanzadas por lo que no se adaptan al </w:t>
+      </w:r>
+      <w:r>
+        <w:lastRenderedPageBreak/>
+        <w:t>objetivo de facilidad y implantación y mantenimiento. Sin duda serían opciones más eficientes en la detección.</w:t>
       </w:r>
     </w:p>
     <w:p>
@@ -4569,103 +5563,67 @@
       <w:pPr>
         <w:pStyle w:val="Ttulo2"/>
       </w:pPr>
-      <w:bookmarkStart w:id="11" w:name="_Toc196294114"/>
+      <w:bookmarkStart w:id="12" w:name="_Toc196294115"/>
       <w:r>
         <w:lastRenderedPageBreak/>
-        <w:t>6.Diseño del sistema</w:t>
-      </w:r>
-      <w:bookmarkEnd w:id="11"/>
-    </w:p>
-    <w:p>
-      <w:pPr>
-        <w:ind w:left="708"/>
-        <w:rPr>
-          <w:rFonts w:cstheme="minorHAnsi"/>
-        </w:rPr>
-      </w:pPr>
-      <w:r>
-        <w:rPr>
-          <w:rFonts w:cstheme="minorHAnsi"/>
-        </w:rPr>
-        <w:t>Arquitectura general del sistema</w:t>
-      </w:r>
-    </w:p>
-    <w:p>
-      <w:pPr>
-        <w:ind w:left="708"/>
-        <w:rPr>
-          <w:rFonts w:cstheme="minorHAnsi"/>
-        </w:rPr>
-      </w:pPr>
-      <w:r>
-        <w:rPr>
-          <w:rFonts w:cstheme="minorHAnsi"/>
-        </w:rPr>
-        <w:t>Diseño de base de datos (si aplica)</w:t>
-      </w:r>
-    </w:p>
-    <w:p>
-      <w:pPr>
-        <w:ind w:left="708"/>
-        <w:rPr>
-          <w:rFonts w:cstheme="minorHAnsi"/>
-        </w:rPr>
-      </w:pPr>
-      <w:r>
-        <w:rPr>
-          <w:rFonts w:cstheme="minorHAnsi"/>
-        </w:rPr>
-        <w:t xml:space="preserve">Estructura del software: </w:t>
-      </w:r>
-      <w:proofErr w:type="spellStart"/>
-      <w:r>
-        <w:rPr>
-          <w:rFonts w:cstheme="minorHAnsi"/>
-        </w:rPr>
-        <w:t>frontend</w:t>
-      </w:r>
-      <w:proofErr w:type="spellEnd"/>
-      <w:r>
-        <w:rPr>
-          <w:rFonts w:cstheme="minorHAnsi"/>
-        </w:rPr>
-        <w:t xml:space="preserve">, </w:t>
-      </w:r>
-      <w:proofErr w:type="spellStart"/>
-      <w:r>
-        <w:rPr>
-          <w:rFonts w:cstheme="minorHAnsi"/>
-        </w:rPr>
-        <w:t>backend</w:t>
-      </w:r>
-      <w:proofErr w:type="spellEnd"/>
-      <w:r>
-        <w:rPr>
-          <w:rFonts w:cstheme="minorHAnsi"/>
-        </w:rPr>
-        <w:t xml:space="preserve">, </w:t>
-      </w:r>
-      <w:proofErr w:type="spellStart"/>
-      <w:r>
-        <w:rPr>
-          <w:rFonts w:cstheme="minorHAnsi"/>
-        </w:rPr>
-        <w:t>APIs</w:t>
-      </w:r>
-      <w:proofErr w:type="spellEnd"/>
-    </w:p>
-    <w:p>
-      <w:pPr>
-        <w:ind w:left="708"/>
-        <w:rPr>
-          <w:rFonts w:cstheme="minorHAnsi"/>
-        </w:rPr>
-      </w:pPr>
-      <w:r>
-        <w:rPr>
-          <w:rFonts w:cstheme="minorHAnsi"/>
-        </w:rPr>
-        <w:t>Justificación de decisiones de diseño</w:t>
+        <w:t>7.Implementación</w:t>
+      </w:r>
+      <w:bookmarkEnd w:id="12"/>
+    </w:p>
+    <w:p>
+      <w:pPr>
+        <w:ind w:firstLine="708"/>
+        <w:rPr>
+          <w:rFonts w:cstheme="minorHAnsi"/>
+        </w:rPr>
+      </w:pPr>
+      <w:r>
+        <w:rPr>
+          <w:rFonts w:cstheme="minorHAnsi"/>
+        </w:rPr>
+        <w:t>Componentes principales del sistema</w:t>
+      </w:r>
+    </w:p>
+    <w:p>
+      <w:pPr>
+        <w:ind w:firstLine="708"/>
+        <w:rPr>
+          <w:rFonts w:cstheme="minorHAnsi"/>
+        </w:rPr>
+      </w:pPr>
+      <w:r>
+        <w:rPr>
+          <w:rFonts w:cstheme="minorHAnsi"/>
+        </w:rPr>
+        <w:t>Ejemplos de código relevantes y explicados</w:t>
+      </w:r>
+    </w:p>
+    <w:p>
+      <w:pPr>
+        <w:ind w:firstLine="708"/>
+        <w:rPr>
+          <w:rFonts w:cstheme="minorHAnsi"/>
+        </w:rPr>
+      </w:pPr>
+      <w:r>
+        <w:rPr>
+          <w:rFonts w:cstheme="minorHAnsi"/>
+        </w:rPr>
+        <w:t>Herramientas, frameworks y librerías empleadas</w:t>
+      </w:r>
+    </w:p>
+    <w:p>
+      <w:pPr>
+        <w:ind w:firstLine="708"/>
+        <w:rPr>
+          <w:rFonts w:cstheme="minorHAnsi"/>
+        </w:rPr>
+      </w:pPr>
+      <w:r>
+        <w:rPr>
+          <w:rFonts w:cstheme="minorHAnsi"/>
+        </w:rPr>
+        <w:t>Dificultades técnicas superadas</w:t>
       </w:r>
     </w:p>
     <w:p>
@@ -4685,12 +5643,12 @@
       <w:pPr>
         <w:pStyle w:val="Ttulo2"/>
       </w:pPr>
-      <w:bookmarkStart w:id="12" w:name="_Toc196294115"/>
+      <w:bookmarkStart w:id="13" w:name="_Toc196294116"/>
       <w:r>
         <w:lastRenderedPageBreak/>
-        <w:t>7.Implementación</w:t>
-      </w:r>
-      <w:bookmarkEnd w:id="12"/>
+        <w:t>8.Pruebas y validación</w:t>
+      </w:r>
+      <w:bookmarkEnd w:id="13"/>
     </w:p>
     <w:p>
       <w:pPr>
@@ -4703,7 +5661,7 @@
         <w:rPr>
           <w:rFonts w:cstheme="minorHAnsi"/>
         </w:rPr>
-        <w:t>Componentes principales del sistema</w:t>
+        <w:t>Tipo de pruebas realizadas (unitarias, de integración, etc.)</w:t>
       </w:r>
     </w:p>
     <w:p>
@@ -4717,7 +5675,7 @@
         <w:rPr>
           <w:rFonts w:cstheme="minorHAnsi"/>
         </w:rPr>
-        <w:t>Ejemplos de código relevantes y explicados</w:t>
+        <w:t>Resultados obtenidos</w:t>
       </w:r>
     </w:p>
     <w:p>
@@ -4731,21 +5689,7 @@
         <w:rPr>
           <w:rFonts w:cstheme="minorHAnsi"/>
         </w:rPr>
-        <w:t xml:space="preserve">Herramientas, </w:t>
-      </w:r>
-      <w:proofErr w:type="spellStart"/>
-      <w:r>
-        <w:rPr>
-          <w:rFonts w:cstheme="minorHAnsi"/>
-        </w:rPr>
-        <w:t>frameworks</w:t>
-      </w:r>
-      <w:proofErr w:type="spellEnd"/>
-      <w:r>
-        <w:rPr>
-          <w:rFonts w:cstheme="minorHAnsi"/>
-        </w:rPr>
-        <w:t xml:space="preserve"> y librerías empleadas</w:t>
+        <w:t>Evaluación del cumplimiento de requisitos</w:t>
       </w:r>
     </w:p>
     <w:p>
@@ -4759,7 +5703,7 @@
         <w:rPr>
           <w:rFonts w:cstheme="minorHAnsi"/>
         </w:rPr>
-        <w:t>Dificultades técnicas superadas</w:t>
+        <w:t>Pruebas con usuarios (si las hay)</w:t>
       </w:r>
     </w:p>
     <w:p>
@@ -4779,12 +5723,12 @@
       <w:pPr>
         <w:pStyle w:val="Ttulo2"/>
       </w:pPr>
-      <w:bookmarkStart w:id="13" w:name="_Toc196294116"/>
+      <w:bookmarkStart w:id="14" w:name="_Toc196294117"/>
       <w:r>
         <w:lastRenderedPageBreak/>
-        <w:t>8.Pruebas y validación</w:t>
-      </w:r>
-      <w:bookmarkEnd w:id="13"/>
+        <w:t>9.Despliegue y uso</w:t>
+      </w:r>
+      <w:bookmarkEnd w:id="14"/>
     </w:p>
     <w:p>
       <w:pPr>
@@ -4797,7 +5741,7 @@
         <w:rPr>
           <w:rFonts w:cstheme="minorHAnsi"/>
         </w:rPr>
-        <w:t>Tipo de pruebas realizadas (unitarias, de integración, etc.)</w:t>
+        <w:t>Requisitos del sistema</w:t>
       </w:r>
     </w:p>
     <w:p>
@@ -4811,7 +5755,7 @@
         <w:rPr>
           <w:rFonts w:cstheme="minorHAnsi"/>
         </w:rPr>
-        <w:t>Resultados obtenidos</w:t>
+        <w:t>Instrucciones de instalación y ejecución</w:t>
       </w:r>
     </w:p>
     <w:p>
@@ -4825,7 +5769,7 @@
         <w:rPr>
           <w:rFonts w:cstheme="minorHAnsi"/>
         </w:rPr>
-        <w:t>Evaluación del cumplimiento de requisitos</w:t>
+        <w:t>Manual de usuario (básico)</w:t>
       </w:r>
     </w:p>
     <w:p>
@@ -4839,7 +5783,7 @@
         <w:rPr>
           <w:rFonts w:cstheme="minorHAnsi"/>
         </w:rPr>
-        <w:t>Pruebas con usuarios (si las hay)</w:t>
+        <w:t>Consideraciones de seguridad o mantenimiento</w:t>
       </w:r>
     </w:p>
     <w:p>
@@ -4859,12 +5803,12 @@
       <w:pPr>
         <w:pStyle w:val="Ttulo2"/>
       </w:pPr>
-      <w:bookmarkStart w:id="14" w:name="_Toc196294117"/>
+      <w:bookmarkStart w:id="15" w:name="_Toc196294118"/>
       <w:r>
         <w:lastRenderedPageBreak/>
-        <w:t>9.Despliegue y uso</w:t>
-      </w:r>
-      <w:bookmarkEnd w:id="14"/>
+        <w:t>10.Conclusiones y líneas futuras</w:t>
+      </w:r>
+      <w:bookmarkEnd w:id="15"/>
     </w:p>
     <w:p>
       <w:pPr>
@@ -4877,7 +5821,7 @@
         <w:rPr>
           <w:rFonts w:cstheme="minorHAnsi"/>
         </w:rPr>
-        <w:t>Requisitos del sistema</w:t>
+        <w:t>Evaluación global del trabajo</w:t>
       </w:r>
     </w:p>
     <w:p>
@@ -4891,7 +5835,7 @@
         <w:rPr>
           <w:rFonts w:cstheme="minorHAnsi"/>
         </w:rPr>
-        <w:t>Instrucciones de instalación y ejecución</w:t>
+        <w:t>Lecciones aprendidas</w:t>
       </w:r>
     </w:p>
     <w:p>
@@ -4905,7 +5849,7 @@
         <w:rPr>
           <w:rFonts w:cstheme="minorHAnsi"/>
         </w:rPr>
-        <w:t>Manual de usuario (básico)</w:t>
+        <w:t>Mejoras o extensiones posibles</w:t>
       </w:r>
     </w:p>
     <w:p>
@@ -4919,7 +5863,7 @@
         <w:rPr>
           <w:rFonts w:cstheme="minorHAnsi"/>
         </w:rPr>
-        <w:t>Consideraciones de seguridad o mantenimiento</w:t>
+        <w:t>Posible impacto o aplicación del sistema</w:t>
       </w:r>
     </w:p>
     <w:p>
@@ -4939,12 +5883,12 @@
       <w:pPr>
         <w:pStyle w:val="Ttulo2"/>
       </w:pPr>
-      <w:bookmarkStart w:id="15" w:name="_Toc196294118"/>
+      <w:bookmarkStart w:id="16" w:name="_Toc196294119"/>
       <w:r>
         <w:lastRenderedPageBreak/>
-        <w:t>10.Conclusiones y líneas futuras</w:t>
-      </w:r>
-      <w:bookmarkEnd w:id="15"/>
+        <w:t>11.Bibliografía</w:t>
+      </w:r>
+      <w:bookmarkEnd w:id="16"/>
     </w:p>
     <w:p>
       <w:pPr>
@@ -4957,49 +5901,7 @@
         <w:rPr>
           <w:rFonts w:cstheme="minorHAnsi"/>
         </w:rPr>
-        <w:t>Evaluación global del trabajo</w:t>
-      </w:r>
-    </w:p>
-    <w:p>
-      <w:pPr>
-        <w:ind w:firstLine="708"/>
-        <w:rPr>
-          <w:rFonts w:cstheme="minorHAnsi"/>
-        </w:rPr>
-      </w:pPr>
-      <w:r>
-        <w:rPr>
-          <w:rFonts w:cstheme="minorHAnsi"/>
-        </w:rPr>
-        <w:t>Lecciones aprendidas</w:t>
-      </w:r>
-    </w:p>
-    <w:p>
-      <w:pPr>
-        <w:ind w:firstLine="708"/>
-        <w:rPr>
-          <w:rFonts w:cstheme="minorHAnsi"/>
-        </w:rPr>
-      </w:pPr>
-      <w:r>
-        <w:rPr>
-          <w:rFonts w:cstheme="minorHAnsi"/>
-        </w:rPr>
-        <w:t>Mejoras o extensiones posibles</w:t>
-      </w:r>
-    </w:p>
-    <w:p>
-      <w:pPr>
-        <w:ind w:firstLine="708"/>
-        <w:rPr>
-          <w:rFonts w:cstheme="minorHAnsi"/>
-        </w:rPr>
-      </w:pPr>
-      <w:r>
-        <w:rPr>
-          <w:rFonts w:cstheme="minorHAnsi"/>
-        </w:rPr>
-        <w:t>Posible impacto o aplicación del sistema</w:t>
+        <w:t>Referencias empleadas, tanto técnicas como académicas</w:t>
       </w:r>
     </w:p>
     <w:p>
@@ -5019,44 +5921,6 @@
       <w:pPr>
         <w:pStyle w:val="Ttulo2"/>
       </w:pPr>
-      <w:bookmarkStart w:id="16" w:name="_Toc196294119"/>
-      <w:r>
-        <w:lastRenderedPageBreak/>
-        <w:t>11.Bibliografía</w:t>
-      </w:r>
-      <w:bookmarkEnd w:id="16"/>
-    </w:p>
-    <w:p>
-      <w:pPr>
-        <w:ind w:firstLine="708"/>
-        <w:rPr>
-          <w:rFonts w:cstheme="minorHAnsi"/>
-        </w:rPr>
-      </w:pPr>
-      <w:r>
-        <w:rPr>
-          <w:rFonts w:cstheme="minorHAnsi"/>
-        </w:rPr>
-        <w:t>Referencias empleadas, tanto técnicas como académicas</w:t>
-      </w:r>
-    </w:p>
-    <w:p>
-      <w:pPr>
-        <w:rPr>
-          <w:rFonts w:asciiTheme="majorHAnsi" w:eastAsiaTheme="majorEastAsia" w:hAnsiTheme="majorHAnsi" w:cstheme="majorBidi"/>
-          <w:color w:val="2F5496" w:themeColor="accent1" w:themeShade="BF"/>
-          <w:sz w:val="32"/>
-          <w:szCs w:val="32"/>
-        </w:rPr>
-      </w:pPr>
-      <w:r>
-        <w:br w:type="page"/>
-      </w:r>
-    </w:p>
-    <w:p>
-      <w:pPr>
-        <w:pStyle w:val="Ttulo2"/>
-      </w:pPr>
       <w:bookmarkStart w:id="17" w:name="_Toc196294120"/>
       <w:r>
         <w:lastRenderedPageBreak/>
@@ -5267,35 +6131,33 @@
           <w:i/>
           <w:iCs/>
         </w:rPr>
-        <w:t xml:space="preserve">pt </w:t>
-      </w:r>
-      <w:proofErr w:type="spellStart"/>
-      <w:r>
+        <w:t>pt ugrade</w:t>
+      </w:r>
+    </w:p>
+    <w:p>
+      <w:pPr>
+        <w:ind w:left="708"/>
         <w:rPr>
           <w:rFonts w:cstheme="minorHAnsi"/>
           <w:i/>
           <w:iCs/>
         </w:rPr>
-        <w:t>ugrade</w:t>
-      </w:r>
-      <w:proofErr w:type="spellEnd"/>
-    </w:p>
-    <w:p>
-      <w:pPr>
-        <w:ind w:left="708"/>
+      </w:pPr>
+      <w:r>
         <w:rPr>
           <w:rFonts w:cstheme="minorHAnsi"/>
           <w:i/>
           <w:iCs/>
         </w:rPr>
-      </w:pPr>
+        <w:t>/media/david/VBox_GAs_7.1.4</w:t>
+      </w:r>
       <w:r>
         <w:rPr>
           <w:rFonts w:cstheme="minorHAnsi"/>
           <w:i/>
           <w:iCs/>
         </w:rPr>
-        <w:t>/media/david/VBox_GAs_7.1.4</w:t>
+        <w:t xml:space="preserve">/autorun.sh </w:t>
       </w:r>
       <w:r>
         <w:rPr>
@@ -5303,7 +6165,7 @@
           <w:i/>
           <w:iCs/>
         </w:rPr>
-        <w:t xml:space="preserve">/autorun.sh </w:t>
+        <w:t>(</w:t>
       </w:r>
       <w:r>
         <w:rPr>
@@ -5311,7 +6173,7 @@
           <w:i/>
           <w:iCs/>
         </w:rPr>
-        <w:t>(</w:t>
+        <w:t>desde usuario normal y reiniciar</w:t>
       </w:r>
       <w:r>
         <w:rPr>
@@ -5319,234 +6181,228 @@
           <w:i/>
           <w:iCs/>
         </w:rPr>
-        <w:t>desde usuario normal y reiniciar</w:t>
-      </w:r>
-      <w:r>
+        <w:t>)</w:t>
+      </w:r>
+    </w:p>
+    <w:p>
+      <w:pPr>
+        <w:ind w:left="708"/>
         <w:rPr>
           <w:rFonts w:cstheme="minorHAnsi"/>
           <w:i/>
           <w:iCs/>
         </w:rPr>
-        <w:t>)</w:t>
-      </w:r>
-    </w:p>
-    <w:p>
-      <w:pPr>
-        <w:ind w:left="708"/>
+      </w:pPr>
+      <w:r>
         <w:rPr>
           <w:rFonts w:cstheme="minorHAnsi"/>
           <w:i/>
           <w:iCs/>
         </w:rPr>
-      </w:pPr>
-      <w:r>
+        <w:t>Portapapeles bidireccional</w:t>
+      </w:r>
+    </w:p>
+    <w:p>
+      <w:pPr>
+        <w:ind w:left="708"/>
         <w:rPr>
           <w:rFonts w:cstheme="minorHAnsi"/>
           <w:i/>
           <w:iCs/>
         </w:rPr>
-        <w:t>Portapapeles bidireccional</w:t>
-      </w:r>
-    </w:p>
-    <w:p>
-      <w:pPr>
-        <w:ind w:left="708"/>
+      </w:pPr>
+      <w:r>
         <w:rPr>
           <w:rFonts w:cstheme="minorHAnsi"/>
           <w:i/>
           <w:iCs/>
         </w:rPr>
-      </w:pPr>
-      <w:r>
+        <w:t>Configuración de reenvío de puerto 2222 a 22</w:t>
+      </w:r>
+    </w:p>
+    <w:p>
+      <w:pPr>
+        <w:ind w:left="708"/>
         <w:rPr>
           <w:rFonts w:cstheme="minorHAnsi"/>
           <w:i/>
           <w:iCs/>
         </w:rPr>
-        <w:t>Configuración de reenvío de puerto 2222 a 22</w:t>
-      </w:r>
-    </w:p>
-    <w:p>
-      <w:pPr>
-        <w:ind w:left="708"/>
+      </w:pPr>
+      <w:r>
         <w:rPr>
           <w:rFonts w:cstheme="minorHAnsi"/>
           <w:i/>
           <w:iCs/>
         </w:rPr>
-      </w:pPr>
-      <w:r>
+        <w:t xml:space="preserve">Carpeta compartida: </w:t>
+      </w:r>
+    </w:p>
+    <w:p>
+      <w:pPr>
+        <w:ind w:left="708"/>
         <w:rPr>
           <w:rFonts w:cstheme="minorHAnsi"/>
           <w:i/>
           <w:iCs/>
         </w:rPr>
-        <w:t xml:space="preserve">Carpeta compartida: </w:t>
-      </w:r>
-    </w:p>
-    <w:p>
-      <w:pPr>
-        <w:ind w:left="708"/>
+      </w:pPr>
+      <w:r>
         <w:rPr>
           <w:rFonts w:cstheme="minorHAnsi"/>
           <w:i/>
           <w:iCs/>
         </w:rPr>
-      </w:pPr>
+        <w:tab/>
+        <w:t xml:space="preserve">Ruta: </w:t>
+      </w:r>
       <w:r>
         <w:rPr>
           <w:rFonts w:cstheme="minorHAnsi"/>
           <w:i/>
           <w:iCs/>
         </w:rPr>
-        <w:tab/>
-        <w:t xml:space="preserve">Ruta: </w:t>
-      </w:r>
-      <w:r>
+        <w:t>H:\Datos\OneDrive\master\documentación\Modulo11 TFM\NetScanAlert</w:t>
+      </w:r>
+    </w:p>
+    <w:p>
+      <w:pPr>
+        <w:ind w:left="708"/>
         <w:rPr>
           <w:rFonts w:cstheme="minorHAnsi"/>
           <w:i/>
           <w:iCs/>
         </w:rPr>
-        <w:t>H:\Datos\OneDrive\master\documentación\Modulo11 TFM\</w:t>
-      </w:r>
-      <w:proofErr w:type="spellStart"/>
+      </w:pPr>
       <w:r>
         <w:rPr>
           <w:rFonts w:cstheme="minorHAnsi"/>
           <w:i/>
           <w:iCs/>
         </w:rPr>
-        <w:t>NetScanAlert</w:t>
-      </w:r>
-      <w:proofErr w:type="spellEnd"/>
-    </w:p>
-    <w:p>
-      <w:pPr>
-        <w:ind w:left="708"/>
+        <w:tab/>
+        <w:t xml:space="preserve">Nombre: </w:t>
+      </w:r>
+      <w:r>
         <w:rPr>
           <w:rFonts w:cstheme="minorHAnsi"/>
           <w:i/>
           <w:iCs/>
         </w:rPr>
-      </w:pPr>
-      <w:r>
+        <w:t>NetScanAlert</w:t>
+      </w:r>
+    </w:p>
+    <w:p>
+      <w:pPr>
+        <w:ind w:left="708"/>
         <w:rPr>
           <w:rFonts w:cstheme="minorHAnsi"/>
           <w:i/>
           <w:iCs/>
         </w:rPr>
-        <w:tab/>
-        <w:t xml:space="preserve">Nombre: </w:t>
-      </w:r>
-      <w:proofErr w:type="spellStart"/>
+      </w:pPr>
       <w:r>
         <w:rPr>
           <w:rFonts w:cstheme="minorHAnsi"/>
           <w:i/>
           <w:iCs/>
         </w:rPr>
-        <w:t>NetScanAlert</w:t>
-      </w:r>
-      <w:proofErr w:type="spellEnd"/>
-    </w:p>
-    <w:p>
-      <w:pPr>
-        <w:ind w:left="708"/>
+        <w:tab/>
+        <w:t>Punto de Montaje: / (lo monta en /media/sf_</w:t>
+      </w:r>
+      <w:r>
         <w:rPr>
           <w:rFonts w:cstheme="minorHAnsi"/>
           <w:i/>
           <w:iCs/>
         </w:rPr>
-      </w:pPr>
-      <w:r>
+        <w:t>NetScanAlert</w:t>
+      </w:r>
+    </w:p>
+    <w:p>
+      <w:pPr>
+        <w:ind w:left="708"/>
         <w:rPr>
           <w:rFonts w:cstheme="minorHAnsi"/>
           <w:i/>
           <w:iCs/>
         </w:rPr>
-        <w:tab/>
-        <w:t>Punto de Montaje: / (lo monta en /media/</w:t>
-      </w:r>
-      <w:proofErr w:type="spellStart"/>
+      </w:pPr>
       <w:r>
         <w:rPr>
           <w:rFonts w:cstheme="minorHAnsi"/>
           <w:i/>
           <w:iCs/>
         </w:rPr>
-        <w:t>sf_</w:t>
-      </w:r>
-      <w:r>
+        <w:t>Instalado Visual Studio Code desde centro de aplicaciones de Ubuntu.</w:t>
+      </w:r>
+    </w:p>
+    <w:p>
+      <w:pPr>
+        <w:ind w:left="708"/>
         <w:rPr>
           <w:rFonts w:cstheme="minorHAnsi"/>
           <w:i/>
           <w:iCs/>
         </w:rPr>
-        <w:t>NetScanAlert</w:t>
-      </w:r>
-      <w:proofErr w:type="spellEnd"/>
-    </w:p>
-    <w:p>
-      <w:pPr>
-        <w:ind w:left="708"/>
+      </w:pPr>
+      <w:r>
         <w:rPr>
           <w:rFonts w:cstheme="minorHAnsi"/>
           <w:i/>
           <w:iCs/>
         </w:rPr>
-      </w:pPr>
+        <w:t>Instala</w:t>
+      </w:r>
       <w:r>
         <w:rPr>
           <w:rFonts w:cstheme="minorHAnsi"/>
           <w:i/>
           <w:iCs/>
         </w:rPr>
-        <w:t xml:space="preserve">Instalado Visual Studio </w:t>
-      </w:r>
-      <w:proofErr w:type="spellStart"/>
+        <w:t>r</w:t>
+      </w:r>
       <w:r>
         <w:rPr>
           <w:rFonts w:cstheme="minorHAnsi"/>
           <w:i/>
           <w:iCs/>
         </w:rPr>
-        <w:t>Code</w:t>
-      </w:r>
-      <w:proofErr w:type="spellEnd"/>
+        <w:t xml:space="preserve"> GIT: </w:t>
+      </w:r>
       <w:r>
         <w:rPr>
           <w:rFonts w:cstheme="minorHAnsi"/>
           <w:i/>
           <w:iCs/>
         </w:rPr>
-        <w:t xml:space="preserve"> desde centro de aplicaciones de Ubuntu.</w:t>
-      </w:r>
-    </w:p>
-    <w:p>
-      <w:pPr>
-        <w:ind w:left="708"/>
+        <w:t xml:space="preserve">sudo </w:t>
+      </w:r>
+      <w:r>
         <w:rPr>
           <w:rFonts w:cstheme="minorHAnsi"/>
           <w:i/>
           <w:iCs/>
         </w:rPr>
-      </w:pPr>
-      <w:r>
+        <w:t>apt install git-all</w:t>
+      </w:r>
+    </w:p>
+    <w:p>
+      <w:pPr>
+        <w:ind w:left="708"/>
         <w:rPr>
           <w:rFonts w:cstheme="minorHAnsi"/>
           <w:i/>
           <w:iCs/>
         </w:rPr>
-        <w:t>Instala</w:t>
-      </w:r>
+      </w:pPr>
       <w:r>
         <w:rPr>
           <w:rFonts w:cstheme="minorHAnsi"/>
           <w:i/>
           <w:iCs/>
         </w:rPr>
-        <w:t>r</w:t>
+        <w:t xml:space="preserve">Instalar SSH: </w:t>
       </w:r>
       <w:r>
         <w:rPr>
@@ -5554,34 +6410,71 @@
           <w:i/>
           <w:iCs/>
         </w:rPr>
-        <w:t xml:space="preserve"> GIT: </w:t>
-      </w:r>
-      <w:r>
+        <w:t>sudo apt install openssh-server</w:t>
+      </w:r>
+    </w:p>
+    <w:p>
+      <w:pPr>
+        <w:ind w:left="708"/>
         <w:rPr>
           <w:rFonts w:cstheme="minorHAnsi"/>
           <w:i/>
           <w:iCs/>
         </w:rPr>
-        <w:t xml:space="preserve">sudo </w:t>
-      </w:r>
-      <w:r>
+      </w:pPr>
+    </w:p>
+    <w:p>
+      <w:pPr>
+        <w:rPr>
+          <w:rFonts w:cstheme="minorHAnsi"/>
+        </w:rPr>
+      </w:pPr>
+      <w:r>
+        <w:rPr>
+          <w:rFonts w:cstheme="minorHAnsi"/>
+        </w:rPr>
+        <w:t xml:space="preserve">Para el repositorio de código fuente se utiliza </w:t>
+      </w:r>
+      <w:r>
+        <w:rPr>
+          <w:rFonts w:cstheme="minorHAnsi"/>
+          <w:b/>
+          <w:bCs/>
+        </w:rPr>
+        <w:t>GitHub</w:t>
+      </w:r>
+      <w:r>
+        <w:rPr>
+          <w:rFonts w:cstheme="minorHAnsi"/>
+        </w:rPr>
+        <w:t xml:space="preserve">: </w:t>
+      </w:r>
+      <w:r>
+        <w:rPr>
+          <w:rFonts w:cstheme="minorHAnsi"/>
+          <w:b/>
+          <w:bCs/>
+        </w:rPr>
+        <w:t>https://github.com/davidog7/netScanAlert</w:t>
+      </w:r>
+    </w:p>
+    <w:p>
+      <w:pPr>
+        <w:ind w:left="708"/>
         <w:rPr>
           <w:rFonts w:cstheme="minorHAnsi"/>
           <w:i/>
           <w:iCs/>
         </w:rPr>
-        <w:t xml:space="preserve">apt install </w:t>
-      </w:r>
-      <w:proofErr w:type="spellStart"/>
+      </w:pPr>
       <w:r>
         <w:rPr>
           <w:rFonts w:cstheme="minorHAnsi"/>
           <w:i/>
           <w:iCs/>
         </w:rPr>
-        <w:t>git-all</w:t>
-      </w:r>
-      <w:proofErr w:type="spellEnd"/>
+        <w:t>sudo su</w:t>
+      </w:r>
     </w:p>
     <w:p>
       <w:pPr>
@@ -5598,198 +6491,43 @@
           <w:i/>
           <w:iCs/>
         </w:rPr>
-        <w:t xml:space="preserve">Instalar SSH: </w:t>
-      </w:r>
-      <w:r>
+        <w:t>cd /media/sf_NetScanAlert</w:t>
+      </w:r>
+    </w:p>
+    <w:p>
+      <w:pPr>
+        <w:ind w:left="708"/>
         <w:rPr>
           <w:rFonts w:cstheme="minorHAnsi"/>
           <w:i/>
           <w:iCs/>
         </w:rPr>
-        <w:t xml:space="preserve">sudo apt install </w:t>
-      </w:r>
-      <w:proofErr w:type="spellStart"/>
+      </w:pPr>
       <w:r>
         <w:rPr>
           <w:rFonts w:cstheme="minorHAnsi"/>
           <w:i/>
           <w:iCs/>
         </w:rPr>
-        <w:t>openssh</w:t>
-      </w:r>
-      <w:proofErr w:type="spellEnd"/>
-      <w:r>
+        <w:t>ssh-keygen -t ed25519 -C "davidog7@hotmail.com"</w:t>
+      </w:r>
+    </w:p>
+    <w:p>
+      <w:pPr>
+        <w:ind w:left="708"/>
         <w:rPr>
           <w:rFonts w:cstheme="minorHAnsi"/>
           <w:i/>
           <w:iCs/>
         </w:rPr>
-        <w:t>-server</w:t>
-      </w:r>
-    </w:p>
-    <w:p>
-      <w:pPr>
-        <w:ind w:left="708"/>
+      </w:pPr>
+      <w:r>
         <w:rPr>
           <w:rFonts w:cstheme="minorHAnsi"/>
           <w:i/>
           <w:iCs/>
         </w:rPr>
-      </w:pPr>
-    </w:p>
-    <w:p>
-      <w:pPr>
-        <w:rPr>
-          <w:rFonts w:cstheme="minorHAnsi"/>
-        </w:rPr>
-      </w:pPr>
-      <w:r>
-        <w:rPr>
-          <w:rFonts w:cstheme="minorHAnsi"/>
-        </w:rPr>
-        <w:t xml:space="preserve">Para el repositorio de código fuente se utiliza </w:t>
-      </w:r>
-      <w:r>
-        <w:rPr>
-          <w:rFonts w:cstheme="minorHAnsi"/>
-          <w:b/>
-          <w:bCs/>
-        </w:rPr>
-        <w:t>GitHub</w:t>
-      </w:r>
-      <w:r>
-        <w:rPr>
-          <w:rFonts w:cstheme="minorHAnsi"/>
-        </w:rPr>
-        <w:t xml:space="preserve">: </w:t>
-      </w:r>
-      <w:r>
-        <w:rPr>
-          <w:rFonts w:cstheme="minorHAnsi"/>
-          <w:b/>
-          <w:bCs/>
-        </w:rPr>
-        <w:t>https://github.com/davidog7/netScanAlert</w:t>
-      </w:r>
-    </w:p>
-    <w:p>
-      <w:pPr>
-        <w:ind w:left="708"/>
-        <w:rPr>
-          <w:rFonts w:cstheme="minorHAnsi"/>
-          <w:i/>
-          <w:iCs/>
-        </w:rPr>
-      </w:pPr>
-      <w:r>
-        <w:rPr>
-          <w:rFonts w:cstheme="minorHAnsi"/>
-          <w:i/>
-          <w:iCs/>
-        </w:rPr>
-        <w:t>sudo su</w:t>
-      </w:r>
-    </w:p>
-    <w:p>
-      <w:pPr>
-        <w:ind w:left="708"/>
-        <w:rPr>
-          <w:rFonts w:cstheme="minorHAnsi"/>
-          <w:i/>
-          <w:iCs/>
-        </w:rPr>
-      </w:pPr>
-      <w:r>
-        <w:rPr>
-          <w:rFonts w:cstheme="minorHAnsi"/>
-          <w:i/>
-          <w:iCs/>
-        </w:rPr>
-        <w:t>cd /media/</w:t>
-      </w:r>
-      <w:proofErr w:type="spellStart"/>
-      <w:r>
-        <w:rPr>
-          <w:rFonts w:cstheme="minorHAnsi"/>
-          <w:i/>
-          <w:iCs/>
-        </w:rPr>
-        <w:t>sf_NetScanAlert</w:t>
-      </w:r>
-      <w:proofErr w:type="spellEnd"/>
-    </w:p>
-    <w:p>
-      <w:pPr>
-        <w:ind w:left="708"/>
-        <w:rPr>
-          <w:rFonts w:cstheme="minorHAnsi"/>
-          <w:i/>
-          <w:iCs/>
-        </w:rPr>
-      </w:pPr>
-      <w:proofErr w:type="spellStart"/>
-      <w:r>
-        <w:rPr>
-          <w:rFonts w:cstheme="minorHAnsi"/>
-          <w:i/>
-          <w:iCs/>
-        </w:rPr>
-        <w:t>ssh-keygen</w:t>
-      </w:r>
-      <w:proofErr w:type="spellEnd"/>
-      <w:r>
-        <w:rPr>
-          <w:rFonts w:cstheme="minorHAnsi"/>
-          <w:i/>
-          <w:iCs/>
-        </w:rPr>
-        <w:t xml:space="preserve"> -t ed25519 -C "davidog7@hotmail.com"</w:t>
-      </w:r>
-    </w:p>
-    <w:p>
-      <w:pPr>
-        <w:ind w:left="708"/>
-        <w:rPr>
-          <w:rFonts w:cstheme="minorHAnsi"/>
-          <w:i/>
-          <w:iCs/>
-        </w:rPr>
-      </w:pPr>
-      <w:proofErr w:type="spellStart"/>
-      <w:r>
-        <w:rPr>
-          <w:rFonts w:cstheme="minorHAnsi"/>
-          <w:i/>
-          <w:iCs/>
-        </w:rPr>
-        <w:t>cat</w:t>
-      </w:r>
-      <w:proofErr w:type="spellEnd"/>
-      <w:r>
-        <w:rPr>
-          <w:rFonts w:cstheme="minorHAnsi"/>
-          <w:i/>
-          <w:iCs/>
-        </w:rPr>
-        <w:t xml:space="preserve"> ~/.</w:t>
-      </w:r>
-      <w:proofErr w:type="spellStart"/>
-      <w:r>
-        <w:rPr>
-          <w:rFonts w:cstheme="minorHAnsi"/>
-          <w:i/>
-          <w:iCs/>
-        </w:rPr>
-        <w:t>ssh</w:t>
-      </w:r>
-      <w:proofErr w:type="spellEnd"/>
-      <w:r>
-        <w:rPr>
-          <w:rFonts w:cstheme="minorHAnsi"/>
-          <w:i/>
-          <w:iCs/>
-        </w:rPr>
-        <w:t>/id_ed25519.pub</w:t>
+        <w:t>cat ~/.ssh/id_ed25519.pub</w:t>
       </w:r>
     </w:p>
     <w:p>
@@ -5831,34 +6569,32 @@
           <w:iCs/>
         </w:rPr>
       </w:pPr>
-      <w:proofErr w:type="spellStart"/>
       <w:r>
         <w:rPr>
           <w:rFonts w:cstheme="minorHAnsi"/>
           <w:i/>
           <w:iCs/>
         </w:rPr>
-        <w:t>git</w:t>
-      </w:r>
-      <w:proofErr w:type="spellEnd"/>
-      <w:r>
+        <w:t>git init</w:t>
+      </w:r>
+    </w:p>
+    <w:p>
+      <w:pPr>
+        <w:ind w:left="708"/>
         <w:rPr>
           <w:rFonts w:cstheme="minorHAnsi"/>
           <w:i/>
           <w:iCs/>
         </w:rPr>
-        <w:t xml:space="preserve"> </w:t>
-      </w:r>
-      <w:proofErr w:type="spellStart"/>
+      </w:pPr>
       <w:r>
         <w:rPr>
           <w:rFonts w:cstheme="minorHAnsi"/>
           <w:i/>
           <w:iCs/>
         </w:rPr>
-        <w:t>init</w:t>
-      </w:r>
-      <w:proofErr w:type="spellEnd"/>
+        <w:t>git config --global user.name "David Oliver"</w:t>
+      </w:r>
     </w:p>
     <w:p>
       <w:pPr>
@@ -5869,151 +6605,147 @@
           <w:iCs/>
         </w:rPr>
       </w:pPr>
-      <w:proofErr w:type="spellStart"/>
       <w:r>
         <w:rPr>
           <w:rFonts w:cstheme="minorHAnsi"/>
           <w:i/>
           <w:iCs/>
         </w:rPr>
-        <w:t>git</w:t>
-      </w:r>
-      <w:proofErr w:type="spellEnd"/>
-      <w:r>
+        <w:t>git config --global user.email davidog7@hotmail.com</w:t>
+      </w:r>
+    </w:p>
+    <w:p>
+      <w:pPr>
+        <w:ind w:left="708"/>
         <w:rPr>
           <w:rFonts w:cstheme="minorHAnsi"/>
           <w:i/>
           <w:iCs/>
         </w:rPr>
-        <w:t xml:space="preserve"> </w:t>
-      </w:r>
-      <w:proofErr w:type="spellStart"/>
+      </w:pPr>
       <w:r>
         <w:rPr>
           <w:rFonts w:cstheme="minorHAnsi"/>
           <w:i/>
           <w:iCs/>
         </w:rPr>
-        <w:t>config</w:t>
-      </w:r>
-      <w:proofErr w:type="spellEnd"/>
-      <w:r>
+        <w:t xml:space="preserve">git config user.name # para verlo </w:t>
+      </w:r>
+    </w:p>
+    <w:p>
+      <w:pPr>
+        <w:ind w:left="708"/>
         <w:rPr>
           <w:rFonts w:cstheme="minorHAnsi"/>
           <w:i/>
           <w:iCs/>
         </w:rPr>
-        <w:t xml:space="preserve"> --global user.name "David Oliver"</w:t>
-      </w:r>
-    </w:p>
-    <w:p>
-      <w:pPr>
-        <w:ind w:left="708"/>
+      </w:pPr>
+      <w:r>
         <w:rPr>
           <w:rFonts w:cstheme="minorHAnsi"/>
           <w:i/>
           <w:iCs/>
         </w:rPr>
-      </w:pPr>
-      <w:proofErr w:type="spellStart"/>
-      <w:r>
+        <w:t xml:space="preserve">git config user.mail # para verlo </w:t>
+      </w:r>
+    </w:p>
+    <w:p>
+      <w:pPr>
+        <w:ind w:left="708"/>
         <w:rPr>
           <w:rFonts w:cstheme="minorHAnsi"/>
           <w:i/>
           <w:iCs/>
         </w:rPr>
-        <w:t>git</w:t>
-      </w:r>
-      <w:proofErr w:type="spellEnd"/>
+      </w:pPr>
       <w:r>
         <w:rPr>
           <w:rFonts w:cstheme="minorHAnsi"/>
           <w:i/>
           <w:iCs/>
         </w:rPr>
-        <w:t xml:space="preserve"> </w:t>
-      </w:r>
-      <w:proofErr w:type="spellStart"/>
+        <w:t xml:space="preserve">git clone </w:t>
+      </w:r>
       <w:r>
         <w:rPr>
           <w:rFonts w:cstheme="minorHAnsi"/>
           <w:i/>
           <w:iCs/>
         </w:rPr>
-        <w:t>config</w:t>
-      </w:r>
-      <w:proofErr w:type="spellEnd"/>
-      <w:r>
+        <w:t>git@github.com:davidog7/netScanAlert.git</w:t>
+      </w:r>
+    </w:p>
+    <w:p>
+      <w:pPr>
+        <w:ind w:left="708"/>
         <w:rPr>
           <w:rFonts w:cstheme="minorHAnsi"/>
           <w:i/>
           <w:iCs/>
         </w:rPr>
-        <w:t xml:space="preserve"> --global </w:t>
-      </w:r>
-      <w:proofErr w:type="spellStart"/>
+      </w:pPr>
       <w:r>
         <w:rPr>
           <w:rFonts w:cstheme="minorHAnsi"/>
           <w:i/>
           <w:iCs/>
         </w:rPr>
-        <w:t>user.email</w:t>
-      </w:r>
-      <w:proofErr w:type="spellEnd"/>
-      <w:r>
+        <w:t>cd netScanAlert</w:t>
+      </w:r>
+    </w:p>
+    <w:p>
+      <w:pPr>
+        <w:ind w:left="708"/>
         <w:rPr>
           <w:rFonts w:cstheme="minorHAnsi"/>
           <w:i/>
           <w:iCs/>
         </w:rPr>
-        <w:t xml:space="preserve"> davidog7@hotmail.com</w:t>
-      </w:r>
-    </w:p>
-    <w:p>
-      <w:pPr>
-        <w:ind w:left="708"/>
+      </w:pPr>
+      <w:r>
         <w:rPr>
           <w:rFonts w:cstheme="minorHAnsi"/>
           <w:i/>
           <w:iCs/>
         </w:rPr>
-      </w:pPr>
-      <w:proofErr w:type="spellStart"/>
-      <w:r>
+        <w:t>git remote set-url origin git@github.com:davidog7/netScanAlert.git</w:t>
+      </w:r>
+    </w:p>
+    <w:p>
+      <w:pPr>
+        <w:ind w:left="708"/>
         <w:rPr>
           <w:rFonts w:cstheme="minorHAnsi"/>
           <w:i/>
           <w:iCs/>
         </w:rPr>
-        <w:t>git</w:t>
-      </w:r>
-      <w:proofErr w:type="spellEnd"/>
+      </w:pPr>
       <w:r>
         <w:rPr>
           <w:rFonts w:cstheme="minorHAnsi"/>
           <w:i/>
           <w:iCs/>
         </w:rPr>
-        <w:t xml:space="preserve"> </w:t>
-      </w:r>
-      <w:proofErr w:type="spellStart"/>
-      <w:r>
+        <w:t>git status</w:t>
+      </w:r>
+    </w:p>
+    <w:p>
+      <w:pPr>
+        <w:ind w:left="708"/>
         <w:rPr>
           <w:rFonts w:cstheme="minorHAnsi"/>
           <w:i/>
           <w:iCs/>
         </w:rPr>
-        <w:t>config</w:t>
-      </w:r>
-      <w:proofErr w:type="spellEnd"/>
+      </w:pPr>
       <w:r>
         <w:rPr>
           <w:rFonts w:cstheme="minorHAnsi"/>
           <w:i/>
           <w:iCs/>
         </w:rPr>
-        <w:t xml:space="preserve"> user.name # para verlo </w:t>
+        <w:t>git push --set-upstream origin master</w:t>
       </w:r>
     </w:p>
     <w:p>
@@ -6025,475 +6757,67 @@
           <w:iCs/>
         </w:rPr>
       </w:pPr>
-      <w:proofErr w:type="spellStart"/>
       <w:r>
         <w:rPr>
           <w:rFonts w:cstheme="minorHAnsi"/>
           <w:i/>
           <w:iCs/>
         </w:rPr>
-        <w:t>git</w:t>
-      </w:r>
-      <w:proofErr w:type="spellEnd"/>
-      <w:r>
+        <w:t>Lo que se hace a diario:</w:t>
+      </w:r>
+    </w:p>
+    <w:p>
+      <w:pPr>
+        <w:ind w:left="1416"/>
         <w:rPr>
           <w:rFonts w:cstheme="minorHAnsi"/>
           <w:i/>
           <w:iCs/>
         </w:rPr>
-        <w:t xml:space="preserve"> </w:t>
-      </w:r>
-      <w:proofErr w:type="spellStart"/>
+      </w:pPr>
       <w:r>
         <w:rPr>
           <w:rFonts w:cstheme="minorHAnsi"/>
           <w:i/>
           <w:iCs/>
         </w:rPr>
-        <w:t>config</w:t>
-      </w:r>
-      <w:proofErr w:type="spellEnd"/>
-      <w:r>
+        <w:t>git add . (añade todos los archivos creados a la rama)</w:t>
+      </w:r>
+    </w:p>
+    <w:p>
+      <w:pPr>
+        <w:ind w:left="1416"/>
         <w:rPr>
           <w:rFonts w:cstheme="minorHAnsi"/>
           <w:i/>
           <w:iCs/>
         </w:rPr>
-        <w:t xml:space="preserve"> </w:t>
-      </w:r>
-      <w:proofErr w:type="spellStart"/>
+      </w:pPr>
       <w:r>
         <w:rPr>
           <w:rFonts w:cstheme="minorHAnsi"/>
           <w:i/>
           <w:iCs/>
         </w:rPr>
-        <w:t>user.mail</w:t>
-      </w:r>
-      <w:proofErr w:type="spellEnd"/>
-      <w:r>
+        <w:t>git commit -m “agregada funcionalidad X“ (hasta ahora todo es en local)</w:t>
+      </w:r>
+    </w:p>
+    <w:p>
+      <w:pPr>
+        <w:ind w:left="1416"/>
         <w:rPr>
           <w:rFonts w:cstheme="minorHAnsi"/>
           <w:i/>
           <w:iCs/>
         </w:rPr>
-        <w:t xml:space="preserve"> # para verlo </w:t>
-      </w:r>
-    </w:p>
-    <w:p>
-      <w:pPr>
-        <w:ind w:left="708"/>
+      </w:pPr>
+      <w:r>
         <w:rPr>
           <w:rFonts w:cstheme="minorHAnsi"/>
           <w:i/>
           <w:iCs/>
         </w:rPr>
-      </w:pPr>
-      <w:proofErr w:type="spellStart"/>
-      <w:r>
-        <w:rPr>
-          <w:rFonts w:cstheme="minorHAnsi"/>
-          <w:i/>
-          <w:iCs/>
-        </w:rPr>
-        <w:t>git</w:t>
-      </w:r>
-      <w:proofErr w:type="spellEnd"/>
-      <w:r>
-        <w:rPr>
-          <w:rFonts w:cstheme="minorHAnsi"/>
-          <w:i/>
-          <w:iCs/>
-        </w:rPr>
-        <w:t xml:space="preserve"> clone </w:t>
-      </w:r>
-      <w:r>
-        <w:rPr>
-          <w:rFonts w:cstheme="minorHAnsi"/>
-          <w:i/>
-          <w:iCs/>
-        </w:rPr>
-        <w:t>git@github.com:davidog7/</w:t>
-      </w:r>
-      <w:proofErr w:type="spellStart"/>
-      <w:r>
-        <w:rPr>
-          <w:rFonts w:cstheme="minorHAnsi"/>
-          <w:i/>
-          <w:iCs/>
-        </w:rPr>
-        <w:t>netScanAlert.git</w:t>
-      </w:r>
-      <w:proofErr w:type="spellEnd"/>
-    </w:p>
-    <w:p>
-      <w:pPr>
-        <w:ind w:left="708"/>
-        <w:rPr>
-          <w:rFonts w:cstheme="minorHAnsi"/>
-          <w:i/>
-          <w:iCs/>
-        </w:rPr>
-      </w:pPr>
-      <w:r>
-        <w:rPr>
-          <w:rFonts w:cstheme="minorHAnsi"/>
-          <w:i/>
-          <w:iCs/>
-        </w:rPr>
-        <w:t xml:space="preserve">cd </w:t>
-      </w:r>
-      <w:proofErr w:type="spellStart"/>
-      <w:r>
-        <w:rPr>
-          <w:rFonts w:cstheme="minorHAnsi"/>
-          <w:i/>
-          <w:iCs/>
-        </w:rPr>
-        <w:t>netScanAlert</w:t>
-      </w:r>
-      <w:proofErr w:type="spellEnd"/>
-    </w:p>
-    <w:p>
-      <w:pPr>
-        <w:ind w:left="708"/>
-        <w:rPr>
-          <w:rFonts w:cstheme="minorHAnsi"/>
-          <w:i/>
-          <w:iCs/>
-        </w:rPr>
-      </w:pPr>
-      <w:proofErr w:type="spellStart"/>
-      <w:r>
-        <w:rPr>
-          <w:rFonts w:cstheme="minorHAnsi"/>
-          <w:i/>
-          <w:iCs/>
-        </w:rPr>
-        <w:t>git</w:t>
-      </w:r>
-      <w:proofErr w:type="spellEnd"/>
-      <w:r>
-        <w:rPr>
-          <w:rFonts w:cstheme="minorHAnsi"/>
-          <w:i/>
-          <w:iCs/>
-        </w:rPr>
-        <w:t xml:space="preserve"> remote set-</w:t>
-      </w:r>
-      <w:proofErr w:type="spellStart"/>
-      <w:r>
-        <w:rPr>
-          <w:rFonts w:cstheme="minorHAnsi"/>
-          <w:i/>
-          <w:iCs/>
-        </w:rPr>
-        <w:t>url</w:t>
-      </w:r>
-      <w:proofErr w:type="spellEnd"/>
-      <w:r>
-        <w:rPr>
-          <w:rFonts w:cstheme="minorHAnsi"/>
-          <w:i/>
-          <w:iCs/>
-        </w:rPr>
-        <w:t xml:space="preserve"> </w:t>
-      </w:r>
-      <w:proofErr w:type="spellStart"/>
-      <w:r>
-        <w:rPr>
-          <w:rFonts w:cstheme="minorHAnsi"/>
-          <w:i/>
-          <w:iCs/>
-        </w:rPr>
-        <w:t>origin</w:t>
-      </w:r>
-      <w:proofErr w:type="spellEnd"/>
-      <w:r>
-        <w:rPr>
-          <w:rFonts w:cstheme="minorHAnsi"/>
-          <w:i/>
-          <w:iCs/>
-        </w:rPr>
-        <w:t xml:space="preserve"> git@github.com:davidog7/</w:t>
-      </w:r>
-      <w:proofErr w:type="spellStart"/>
-      <w:r>
-        <w:rPr>
-          <w:rFonts w:cstheme="minorHAnsi"/>
-          <w:i/>
-          <w:iCs/>
-        </w:rPr>
-        <w:t>netScanAlert.git</w:t>
-      </w:r>
-      <w:proofErr w:type="spellEnd"/>
-    </w:p>
-    <w:p>
-      <w:pPr>
-        <w:ind w:left="708"/>
-        <w:rPr>
-          <w:rFonts w:cstheme="minorHAnsi"/>
-          <w:i/>
-          <w:iCs/>
-        </w:rPr>
-      </w:pPr>
-      <w:proofErr w:type="spellStart"/>
-      <w:r>
-        <w:rPr>
-          <w:rFonts w:cstheme="minorHAnsi"/>
-          <w:i/>
-          <w:iCs/>
-        </w:rPr>
-        <w:t>git</w:t>
-      </w:r>
-      <w:proofErr w:type="spellEnd"/>
-      <w:r>
-        <w:rPr>
-          <w:rFonts w:cstheme="minorHAnsi"/>
-          <w:i/>
-          <w:iCs/>
-        </w:rPr>
-        <w:t xml:space="preserve"> </w:t>
-      </w:r>
-      <w:proofErr w:type="gramStart"/>
-      <w:r>
-        <w:rPr>
-          <w:rFonts w:cstheme="minorHAnsi"/>
-          <w:i/>
-          <w:iCs/>
-        </w:rPr>
-        <w:t>status</w:t>
-      </w:r>
-      <w:proofErr w:type="gramEnd"/>
-    </w:p>
-    <w:p>
-      <w:pPr>
-        <w:ind w:left="708"/>
-        <w:rPr>
-          <w:rFonts w:cstheme="minorHAnsi"/>
-          <w:i/>
-          <w:iCs/>
-        </w:rPr>
-      </w:pPr>
-      <w:proofErr w:type="spellStart"/>
-      <w:r>
-        <w:rPr>
-          <w:rFonts w:cstheme="minorHAnsi"/>
-          <w:i/>
-          <w:iCs/>
-        </w:rPr>
-        <w:t>git</w:t>
-      </w:r>
-      <w:proofErr w:type="spellEnd"/>
-      <w:r>
-        <w:rPr>
-          <w:rFonts w:cstheme="minorHAnsi"/>
-          <w:i/>
-          <w:iCs/>
-        </w:rPr>
-        <w:t xml:space="preserve"> </w:t>
-      </w:r>
-      <w:proofErr w:type="spellStart"/>
-      <w:r>
-        <w:rPr>
-          <w:rFonts w:cstheme="minorHAnsi"/>
-          <w:i/>
-          <w:iCs/>
-        </w:rPr>
-        <w:t>push</w:t>
-      </w:r>
-      <w:proofErr w:type="spellEnd"/>
-      <w:r>
-        <w:rPr>
-          <w:rFonts w:cstheme="minorHAnsi"/>
-          <w:i/>
-          <w:iCs/>
-        </w:rPr>
-        <w:t xml:space="preserve"> --set-</w:t>
-      </w:r>
-      <w:proofErr w:type="spellStart"/>
-      <w:r>
-        <w:rPr>
-          <w:rFonts w:cstheme="minorHAnsi"/>
-          <w:i/>
-          <w:iCs/>
-        </w:rPr>
-        <w:t>upstream</w:t>
-      </w:r>
-      <w:proofErr w:type="spellEnd"/>
-      <w:r>
-        <w:rPr>
-          <w:rFonts w:cstheme="minorHAnsi"/>
-          <w:i/>
-          <w:iCs/>
-        </w:rPr>
-        <w:t xml:space="preserve"> </w:t>
-      </w:r>
-      <w:proofErr w:type="spellStart"/>
-      <w:r>
-        <w:rPr>
-          <w:rFonts w:cstheme="minorHAnsi"/>
-          <w:i/>
-          <w:iCs/>
-        </w:rPr>
-        <w:t>origin</w:t>
-      </w:r>
-      <w:proofErr w:type="spellEnd"/>
-      <w:r>
-        <w:rPr>
-          <w:rFonts w:cstheme="minorHAnsi"/>
-          <w:i/>
-          <w:iCs/>
-        </w:rPr>
-        <w:t xml:space="preserve"> </w:t>
-      </w:r>
-      <w:proofErr w:type="gramStart"/>
-      <w:r>
-        <w:rPr>
-          <w:rFonts w:cstheme="minorHAnsi"/>
-          <w:i/>
-          <w:iCs/>
-        </w:rPr>
-        <w:t>master</w:t>
-      </w:r>
-      <w:proofErr w:type="gramEnd"/>
-    </w:p>
-    <w:p>
-      <w:pPr>
-        <w:ind w:left="708"/>
-        <w:rPr>
-          <w:rFonts w:cstheme="minorHAnsi"/>
-          <w:i/>
-          <w:iCs/>
-        </w:rPr>
-      </w:pPr>
-      <w:r>
-        <w:rPr>
-          <w:rFonts w:cstheme="minorHAnsi"/>
-          <w:i/>
-          <w:iCs/>
-        </w:rPr>
-        <w:t>Lo que se hace a diario:</w:t>
-      </w:r>
-    </w:p>
-    <w:p>
-      <w:pPr>
-        <w:ind w:left="1416"/>
-        <w:rPr>
-          <w:rFonts w:cstheme="minorHAnsi"/>
-          <w:i/>
-          <w:iCs/>
-        </w:rPr>
-      </w:pPr>
-      <w:proofErr w:type="spellStart"/>
-      <w:r>
-        <w:rPr>
-          <w:rFonts w:cstheme="minorHAnsi"/>
-          <w:i/>
-          <w:iCs/>
-        </w:rPr>
-        <w:t>git</w:t>
-      </w:r>
-      <w:proofErr w:type="spellEnd"/>
-      <w:r>
-        <w:rPr>
-          <w:rFonts w:cstheme="minorHAnsi"/>
-          <w:i/>
-          <w:iCs/>
-        </w:rPr>
-        <w:t xml:space="preserve"> add . (añade todos los archivos creados a la rama)</w:t>
-      </w:r>
-    </w:p>
-    <w:p>
-      <w:pPr>
-        <w:ind w:left="1416"/>
-        <w:rPr>
-          <w:rFonts w:cstheme="minorHAnsi"/>
-          <w:i/>
-          <w:iCs/>
-        </w:rPr>
-      </w:pPr>
-      <w:proofErr w:type="spellStart"/>
-      <w:r>
-        <w:rPr>
-          <w:rFonts w:cstheme="minorHAnsi"/>
-          <w:i/>
-          <w:iCs/>
-        </w:rPr>
-        <w:t>git</w:t>
-      </w:r>
-      <w:proofErr w:type="spellEnd"/>
-      <w:r>
-        <w:rPr>
-          <w:rFonts w:cstheme="minorHAnsi"/>
-          <w:i/>
-          <w:iCs/>
-        </w:rPr>
-        <w:t xml:space="preserve"> </w:t>
-      </w:r>
-      <w:proofErr w:type="spellStart"/>
-      <w:r>
-        <w:rPr>
-          <w:rFonts w:cstheme="minorHAnsi"/>
-          <w:i/>
-          <w:iCs/>
-        </w:rPr>
-        <w:t>commit</w:t>
-      </w:r>
-      <w:proofErr w:type="spellEnd"/>
-      <w:r>
-        <w:rPr>
-          <w:rFonts w:cstheme="minorHAnsi"/>
-          <w:i/>
-          <w:iCs/>
-        </w:rPr>
-        <w:t xml:space="preserve"> -m “agregada funcionalidad X“ (hasta ahora todo es en local)</w:t>
-      </w:r>
-    </w:p>
-    <w:p>
-      <w:pPr>
-        <w:ind w:left="1416"/>
-        <w:rPr>
-          <w:rFonts w:cstheme="minorHAnsi"/>
-          <w:i/>
-          <w:iCs/>
-        </w:rPr>
-      </w:pPr>
-      <w:proofErr w:type="spellStart"/>
-      <w:r>
-        <w:rPr>
-          <w:rFonts w:cstheme="minorHAnsi"/>
-          <w:i/>
-          <w:iCs/>
-        </w:rPr>
-        <w:t>git</w:t>
-      </w:r>
-      <w:proofErr w:type="spellEnd"/>
-      <w:r>
-        <w:rPr>
-          <w:rFonts w:cstheme="minorHAnsi"/>
-          <w:i/>
-          <w:iCs/>
-        </w:rPr>
-        <w:t xml:space="preserve"> </w:t>
-      </w:r>
-      <w:proofErr w:type="spellStart"/>
-      <w:r>
-        <w:rPr>
-          <w:rFonts w:cstheme="minorHAnsi"/>
-          <w:i/>
-          <w:iCs/>
-        </w:rPr>
-        <w:t>push</w:t>
-      </w:r>
-      <w:proofErr w:type="spellEnd"/>
-      <w:r>
-        <w:rPr>
-          <w:rFonts w:cstheme="minorHAnsi"/>
-          <w:i/>
-          <w:iCs/>
-        </w:rPr>
-        <w:t xml:space="preserve"> (para subirlo a github.com)</w:t>
+        <w:t>git push (para subirlo a github.com)</w:t>
       </w:r>
     </w:p>
     <w:p>
@@ -6567,6 +6891,7 @@
         <w:docPartUnique/>
       </w:docPartObj>
     </w:sdtPr>
+    <w:sdtEndPr/>
     <w:sdtContent>
       <w:p>
         <w:pPr>
@@ -6656,14 +6981,12 @@
             </w:rPr>
             <w:t xml:space="preserve"> </w:t>
           </w:r>
-          <w:proofErr w:type="spellStart"/>
           <w:r>
             <w:rPr>
               <w:color w:val="AEAAAA" w:themeColor="background2" w:themeShade="BF"/>
             </w:rPr>
             <w:t>NetScanAlert</w:t>
           </w:r>
-          <w:proofErr w:type="spellEnd"/>
         </w:p>
       </w:tc>
       <w:tc>
@@ -6862,14 +7185,12 @@
             </w:rPr>
             <w:t xml:space="preserve"> </w:t>
           </w:r>
-          <w:proofErr w:type="spellStart"/>
           <w:r>
             <w:rPr>
               <w:color w:val="AEAAAA" w:themeColor="background2" w:themeShade="BF"/>
             </w:rPr>
             <w:t>NetScanAlert</w:t>
           </w:r>
-          <w:proofErr w:type="spellEnd"/>
         </w:p>
       </w:tc>
       <w:tc>
@@ -9836,6 +10157,119 @@
     </w:lvl>
   </w:abstractNum>
   <w:abstractNum w:abstractNumId="24" w15:restartNumberingAfterBreak="0">
+    <w:nsid w:val="46A14767"/>
+    <w:multiLevelType w:val="hybridMultilevel"/>
+    <w:tmpl w:val="A40CCD0E"/>
+    <w:lvl w:ilvl="0" w:tplc="0C0A0001">
+      <w:start w:val="1"/>
+      <w:numFmt w:val="bullet"/>
+      <w:lvlText w:val=""/>
+      <w:lvlJc w:val="left"/>
+      <w:pPr>
+        <w:ind w:left="720" w:hanging="360"/>
+      </w:pPr>
+      <w:rPr>
+        <w:rFonts w:ascii="Symbol" w:hAnsi="Symbol" w:hint="default"/>
+      </w:rPr>
+    </w:lvl>
+    <w:lvl w:ilvl="1" w:tplc="0C0A0003" w:tentative="1">
+      <w:start w:val="1"/>
+      <w:numFmt w:val="bullet"/>
+      <w:lvlText w:val="o"/>
+      <w:lvlJc w:val="left"/>
+      <w:pPr>
+        <w:ind w:left="1440" w:hanging="360"/>
+      </w:pPr>
+      <w:rPr>
+        <w:rFonts w:ascii="Courier New" w:hAnsi="Courier New" w:cs="Courier New" w:hint="default"/>
+      </w:rPr>
+    </w:lvl>
+    <w:lvl w:ilvl="2" w:tplc="0C0A0005" w:tentative="1">
+      <w:start w:val="1"/>
+      <w:numFmt w:val="bullet"/>
+      <w:lvlText w:val=""/>
+      <w:lvlJc w:val="left"/>
+      <w:pPr>
+        <w:ind w:left="2160" w:hanging="360"/>
+      </w:pPr>
+      <w:rPr>
+        <w:rFonts w:ascii="Wingdings" w:hAnsi="Wingdings" w:hint="default"/>
+      </w:rPr>
+    </w:lvl>
+    <w:lvl w:ilvl="3" w:tplc="0C0A0001" w:tentative="1">
+      <w:start w:val="1"/>
+      <w:numFmt w:val="bullet"/>
+      <w:lvlText w:val=""/>
+      <w:lvlJc w:val="left"/>
+      <w:pPr>
+        <w:ind w:left="2880" w:hanging="360"/>
+      </w:pPr>
+      <w:rPr>
+        <w:rFonts w:ascii="Symbol" w:hAnsi="Symbol" w:hint="default"/>
+      </w:rPr>
+    </w:lvl>
+    <w:lvl w:ilvl="4" w:tplc="0C0A0003" w:tentative="1">
+      <w:start w:val="1"/>
+      <w:numFmt w:val="bullet"/>
+      <w:lvlText w:val="o"/>
+      <w:lvlJc w:val="left"/>
+      <w:pPr>
+        <w:ind w:left="3600" w:hanging="360"/>
+      </w:pPr>
+      <w:rPr>
+        <w:rFonts w:ascii="Courier New" w:hAnsi="Courier New" w:cs="Courier New" w:hint="default"/>
+      </w:rPr>
+    </w:lvl>
+    <w:lvl w:ilvl="5" w:tplc="0C0A0005" w:tentative="1">
+      <w:start w:val="1"/>
+      <w:numFmt w:val="bullet"/>
+      <w:lvlText w:val=""/>
+      <w:lvlJc w:val="left"/>
+      <w:pPr>
+        <w:ind w:left="4320" w:hanging="360"/>
+      </w:pPr>
+      <w:rPr>
+        <w:rFonts w:ascii="Wingdings" w:hAnsi="Wingdings" w:hint="default"/>
+      </w:rPr>
+    </w:lvl>
+    <w:lvl w:ilvl="6" w:tplc="0C0A0001" w:tentative="1">
+      <w:start w:val="1"/>
+      <w:numFmt w:val="bullet"/>
+      <w:lvlText w:val=""/>
+      <w:lvlJc w:val="left"/>
+      <w:pPr>
+        <w:ind w:left="5040" w:hanging="360"/>
+      </w:pPr>
+      <w:rPr>
+        <w:rFonts w:ascii="Symbol" w:hAnsi="Symbol" w:hint="default"/>
+      </w:rPr>
+    </w:lvl>
+    <w:lvl w:ilvl="7" w:tplc="0C0A0003" w:tentative="1">
+      <w:start w:val="1"/>
+      <w:numFmt w:val="bullet"/>
+      <w:lvlText w:val="o"/>
+      <w:lvlJc w:val="left"/>
+      <w:pPr>
+        <w:ind w:left="5760" w:hanging="360"/>
+      </w:pPr>
+      <w:rPr>
+        <w:rFonts w:ascii="Courier New" w:hAnsi="Courier New" w:cs="Courier New" w:hint="default"/>
+      </w:rPr>
+    </w:lvl>
+    <w:lvl w:ilvl="8" w:tplc="0C0A0005" w:tentative="1">
+      <w:start w:val="1"/>
+      <w:numFmt w:val="bullet"/>
+      <w:lvlText w:val=""/>
+      <w:lvlJc w:val="left"/>
+      <w:pPr>
+        <w:ind w:left="6480" w:hanging="360"/>
+      </w:pPr>
+      <w:rPr>
+        <w:rFonts w:ascii="Wingdings" w:hAnsi="Wingdings" w:hint="default"/>
+      </w:rPr>
+    </w:lvl>
+  </w:abstractNum>
+  <w:abstractNum w:abstractNumId="25" w15:restartNumberingAfterBreak="0">
     <w:nsid w:val="48BE5E2A"/>
     <w:multiLevelType w:val="hybridMultilevel"/>
     <w:tmpl w:val="53148C94"/>
@@ -9924,7 +10358,7 @@
       </w:pPr>
     </w:lvl>
   </w:abstractNum>
-  <w:abstractNum w:abstractNumId="25" w15:restartNumberingAfterBreak="0">
+  <w:abstractNum w:abstractNumId="26" w15:restartNumberingAfterBreak="0">
     <w:nsid w:val="4C7853CC"/>
     <w:multiLevelType w:val="multilevel"/>
     <w:tmpl w:val="02CE0CB4"/>
@@ -10073,7 +10507,7 @@
       </w:rPr>
     </w:lvl>
   </w:abstractNum>
-  <w:abstractNum w:abstractNumId="26" w15:restartNumberingAfterBreak="0">
+  <w:abstractNum w:abstractNumId="27" w15:restartNumberingAfterBreak="0">
     <w:nsid w:val="4EB116C2"/>
     <w:multiLevelType w:val="hybridMultilevel"/>
     <w:tmpl w:val="E3FE25BA"/>
@@ -10162,7 +10596,7 @@
       </w:pPr>
     </w:lvl>
   </w:abstractNum>
-  <w:abstractNum w:abstractNumId="27" w15:restartNumberingAfterBreak="0">
+  <w:abstractNum w:abstractNumId="28" w15:restartNumberingAfterBreak="0">
     <w:nsid w:val="56787C78"/>
     <w:multiLevelType w:val="multilevel"/>
     <w:tmpl w:val="C4E2A5D0"/>
@@ -10283,7 +10717,7 @@
       </w:pPr>
     </w:lvl>
   </w:abstractNum>
-  <w:abstractNum w:abstractNumId="28" w15:restartNumberingAfterBreak="0">
+  <w:abstractNum w:abstractNumId="29" w15:restartNumberingAfterBreak="0">
     <w:nsid w:val="5877179C"/>
     <w:multiLevelType w:val="multilevel"/>
     <w:tmpl w:val="C5AA99C0"/>
@@ -10432,7 +10866,7 @@
       </w:rPr>
     </w:lvl>
   </w:abstractNum>
-  <w:abstractNum w:abstractNumId="29" w15:restartNumberingAfterBreak="0">
+  <w:abstractNum w:abstractNumId="30" w15:restartNumberingAfterBreak="0">
     <w:nsid w:val="5B1F0BBB"/>
     <w:multiLevelType w:val="hybridMultilevel"/>
     <w:tmpl w:val="102E0884"/>
@@ -10522,7 +10956,7 @@
       </w:pPr>
     </w:lvl>
   </w:abstractNum>
-  <w:abstractNum w:abstractNumId="30" w15:restartNumberingAfterBreak="0">
+  <w:abstractNum w:abstractNumId="31" w15:restartNumberingAfterBreak="0">
     <w:nsid w:val="63DF2066"/>
     <w:multiLevelType w:val="hybridMultilevel"/>
     <w:tmpl w:val="1FC8BCDA"/>
@@ -10635,7 +11069,7 @@
       </w:rPr>
     </w:lvl>
   </w:abstractNum>
-  <w:abstractNum w:abstractNumId="31" w15:restartNumberingAfterBreak="0">
+  <w:abstractNum w:abstractNumId="32" w15:restartNumberingAfterBreak="0">
     <w:nsid w:val="65402335"/>
     <w:multiLevelType w:val="hybridMultilevel"/>
     <w:tmpl w:val="D22A4864"/>
@@ -10748,7 +11182,7 @@
       </w:rPr>
     </w:lvl>
   </w:abstractNum>
-  <w:abstractNum w:abstractNumId="32" w15:restartNumberingAfterBreak="0">
+  <w:abstractNum w:abstractNumId="33" w15:restartNumberingAfterBreak="0">
     <w:nsid w:val="65B3408B"/>
     <w:multiLevelType w:val="hybridMultilevel"/>
     <w:tmpl w:val="9086F2EC"/>
@@ -10861,7 +11295,7 @@
       </w:rPr>
     </w:lvl>
   </w:abstractNum>
-  <w:abstractNum w:abstractNumId="33" w15:restartNumberingAfterBreak="0">
+  <w:abstractNum w:abstractNumId="34" w15:restartNumberingAfterBreak="0">
     <w:nsid w:val="65C461BB"/>
     <w:multiLevelType w:val="multilevel"/>
     <w:tmpl w:val="FD3439C0"/>
@@ -10978,7 +11412,7 @@
       </w:pPr>
     </w:lvl>
   </w:abstractNum>
-  <w:abstractNum w:abstractNumId="34" w15:restartNumberingAfterBreak="0">
+  <w:abstractNum w:abstractNumId="35" w15:restartNumberingAfterBreak="0">
     <w:nsid w:val="675D18E1"/>
     <w:multiLevelType w:val="hybridMultilevel"/>
     <w:tmpl w:val="56CAD5A0"/>
@@ -11091,7 +11525,7 @@
       </w:rPr>
     </w:lvl>
   </w:abstractNum>
-  <w:abstractNum w:abstractNumId="35" w15:restartNumberingAfterBreak="0">
+  <w:abstractNum w:abstractNumId="36" w15:restartNumberingAfterBreak="0">
     <w:nsid w:val="6A6A20A2"/>
     <w:multiLevelType w:val="multilevel"/>
     <w:tmpl w:val="2C4EF1BA"/>
@@ -11208,7 +11642,7 @@
       </w:pPr>
     </w:lvl>
   </w:abstractNum>
-  <w:abstractNum w:abstractNumId="36" w15:restartNumberingAfterBreak="0">
+  <w:abstractNum w:abstractNumId="37" w15:restartNumberingAfterBreak="0">
     <w:nsid w:val="6A6E4207"/>
     <w:multiLevelType w:val="hybridMultilevel"/>
     <w:tmpl w:val="CEF87952"/>
@@ -11297,7 +11731,7 @@
       </w:pPr>
     </w:lvl>
   </w:abstractNum>
-  <w:abstractNum w:abstractNumId="37" w15:restartNumberingAfterBreak="0">
+  <w:abstractNum w:abstractNumId="38" w15:restartNumberingAfterBreak="0">
     <w:nsid w:val="6C054D43"/>
     <w:multiLevelType w:val="multilevel"/>
     <w:tmpl w:val="8D521DE4"/>
@@ -11446,7 +11880,7 @@
       </w:rPr>
     </w:lvl>
   </w:abstractNum>
-  <w:abstractNum w:abstractNumId="38" w15:restartNumberingAfterBreak="0">
+  <w:abstractNum w:abstractNumId="39" w15:restartNumberingAfterBreak="0">
     <w:nsid w:val="6D6350B2"/>
     <w:multiLevelType w:val="hybridMultilevel"/>
     <w:tmpl w:val="A8460C02"/>
@@ -11535,7 +11969,7 @@
       </w:pPr>
     </w:lvl>
   </w:abstractNum>
-  <w:abstractNum w:abstractNumId="39" w15:restartNumberingAfterBreak="0">
+  <w:abstractNum w:abstractNumId="40" w15:restartNumberingAfterBreak="0">
     <w:nsid w:val="75AC161B"/>
     <w:multiLevelType w:val="multilevel"/>
     <w:tmpl w:val="7C7061A0"/>
@@ -11652,7 +12086,7 @@
       </w:pPr>
     </w:lvl>
   </w:abstractNum>
-  <w:abstractNum w:abstractNumId="40" w15:restartNumberingAfterBreak="0">
+  <w:abstractNum w:abstractNumId="41" w15:restartNumberingAfterBreak="0">
     <w:nsid w:val="76334629"/>
     <w:multiLevelType w:val="hybridMultilevel"/>
     <w:tmpl w:val="FFE802F0"/>
@@ -11741,7 +12175,7 @@
       </w:pPr>
     </w:lvl>
   </w:abstractNum>
-  <w:abstractNum w:abstractNumId="41" w15:restartNumberingAfterBreak="0">
+  <w:abstractNum w:abstractNumId="42" w15:restartNumberingAfterBreak="0">
     <w:nsid w:val="785D6CE2"/>
     <w:multiLevelType w:val="hybridMultilevel"/>
     <w:tmpl w:val="E7AEB6BE"/>
@@ -11858,7 +12292,7 @@
     <w:abstractNumId w:val="1"/>
   </w:num>
   <w:num w:numId="2" w16cid:durableId="1050496722">
-    <w:abstractNumId w:val="36"/>
+    <w:abstractNumId w:val="37"/>
   </w:num>
   <w:num w:numId="3" w16cid:durableId="1560021562">
     <w:abstractNumId w:val="3"/>
@@ -11867,16 +12301,16 @@
     <w:abstractNumId w:val="22"/>
   </w:num>
   <w:num w:numId="5" w16cid:durableId="774179472">
-    <w:abstractNumId w:val="40"/>
+    <w:abstractNumId w:val="41"/>
   </w:num>
   <w:num w:numId="6" w16cid:durableId="1476944776">
-    <w:abstractNumId w:val="24"/>
+    <w:abstractNumId w:val="25"/>
   </w:num>
   <w:num w:numId="7" w16cid:durableId="351224204">
-    <w:abstractNumId w:val="26"/>
+    <w:abstractNumId w:val="27"/>
   </w:num>
   <w:num w:numId="8" w16cid:durableId="1775859088">
-    <w:abstractNumId w:val="41"/>
+    <w:abstractNumId w:val="42"/>
   </w:num>
   <w:num w:numId="9" w16cid:durableId="1469783925">
     <w:abstractNumId w:val="4"/>
@@ -11891,22 +12325,22 @@
     <w:abstractNumId w:val="21"/>
   </w:num>
   <w:num w:numId="13" w16cid:durableId="1804807194">
-    <w:abstractNumId w:val="38"/>
+    <w:abstractNumId w:val="39"/>
   </w:num>
   <w:num w:numId="14" w16cid:durableId="700324436">
-    <w:abstractNumId w:val="31"/>
+    <w:abstractNumId w:val="32"/>
   </w:num>
   <w:num w:numId="15" w16cid:durableId="1372267244">
-    <w:abstractNumId w:val="34"/>
+    <w:abstractNumId w:val="35"/>
   </w:num>
   <w:num w:numId="16" w16cid:durableId="1994677675">
-    <w:abstractNumId w:val="30"/>
+    <w:abstractNumId w:val="31"/>
   </w:num>
   <w:num w:numId="17" w16cid:durableId="1437017381">
     <w:abstractNumId w:val="11"/>
   </w:num>
   <w:num w:numId="18" w16cid:durableId="1810585924">
-    <w:abstractNumId w:val="32"/>
+    <w:abstractNumId w:val="33"/>
   </w:num>
   <w:num w:numId="19" w16cid:durableId="872184100">
     <w:abstractNumId w:val="17"/>
@@ -11924,16 +12358,16 @@
     <w:abstractNumId w:val="0"/>
   </w:num>
   <w:num w:numId="24" w16cid:durableId="1247766283">
-    <w:abstractNumId w:val="25"/>
+    <w:abstractNumId w:val="26"/>
   </w:num>
   <w:num w:numId="25" w16cid:durableId="1795950302">
-    <w:abstractNumId w:val="28"/>
+    <w:abstractNumId w:val="29"/>
   </w:num>
   <w:num w:numId="26" w16cid:durableId="1567105418">
     <w:abstractNumId w:val="16"/>
   </w:num>
   <w:num w:numId="27" w16cid:durableId="172107094">
-    <w:abstractNumId w:val="37"/>
+    <w:abstractNumId w:val="38"/>
   </w:num>
   <w:num w:numId="28" w16cid:durableId="157772550">
     <w:abstractNumId w:val="9"/>
@@ -11954,22 +12388,22 @@
     <w:abstractNumId w:val="23"/>
   </w:num>
   <w:num w:numId="34" w16cid:durableId="1719206036">
-    <w:abstractNumId w:val="39"/>
+    <w:abstractNumId w:val="40"/>
   </w:num>
   <w:num w:numId="35" w16cid:durableId="1810245705">
-    <w:abstractNumId w:val="33"/>
+    <w:abstractNumId w:val="34"/>
   </w:num>
   <w:num w:numId="36" w16cid:durableId="577595388">
     <w:abstractNumId w:val="13"/>
   </w:num>
   <w:num w:numId="37" w16cid:durableId="1450931706">
-    <w:abstractNumId w:val="27"/>
+    <w:abstractNumId w:val="28"/>
   </w:num>
   <w:num w:numId="38" w16cid:durableId="397441397">
-    <w:abstractNumId w:val="35"/>
+    <w:abstractNumId w:val="36"/>
   </w:num>
   <w:num w:numId="39" w16cid:durableId="1290279829">
-    <w:abstractNumId w:val="29"/>
+    <w:abstractNumId w:val="30"/>
   </w:num>
   <w:num w:numId="40" w16cid:durableId="2047025154">
     <w:abstractNumId w:val="14"/>
@@ -11979,6 +12413,9 @@
   </w:num>
   <w:num w:numId="42" w16cid:durableId="2088073485">
     <w:abstractNumId w:val="15"/>
+  </w:num>
+  <w:num w:numId="43" w16cid:durableId="7609930">
+    <w:abstractNumId w:val="24"/>
   </w:num>
 </w:numbering>
 </file>
@@ -12381,7 +12818,7 @@
   <w:style w:type="paragraph" w:default="1" w:styleId="Normal">
     <w:name w:val="Normal"/>
     <w:qFormat/>
-    <w:rsid w:val="003D1E09"/>
+    <w:rsid w:val="0011692F"/>
   </w:style>
   <w:style w:type="paragraph" w:styleId="Ttulo1">
     <w:name w:val="heading 1"/>
@@ -12591,7 +13028,6 @@
   <w:style w:type="character" w:default="1" w:styleId="Fuentedeprrafopredeter">
     <w:name w:val="Default Paragraph Font"/>
     <w:uiPriority w:val="1"/>
-    <w:semiHidden/>
     <w:unhideWhenUsed/>
   </w:style>
   <w:style w:type="table" w:default="1" w:styleId="Tablanormal">

</xml_diff>

<commit_message>
Mover el .env a carpeta config y modificación de código
</commit_message>
<xml_diff>
--- a/TFM-Memoria-NetScanAlert.docx
+++ b/TFM-Memoria-NetScanAlert.docx
@@ -9368,8 +9368,9 @@
           <w:i/>
           <w:iCs/>
         </w:rPr>
-        <w:t xml:space="preserve">cd </w:t>
-      </w:r>
+        <w:t>cd /media/</w:t>
+      </w:r>
+      <w:proofErr w:type="spellStart"/>
       <w:r>
         <w:rPr>
           <w:rFonts w:cstheme="minorHAnsi"/>
@@ -9378,9 +9379,9 @@
           <w:i/>
           <w:iCs/>
         </w:rPr>
-        <w:t>/media/</w:t>
-      </w:r>
-      <w:proofErr w:type="spellStart"/>
+        <w:t>sf_NetScanAlert</w:t>
+      </w:r>
+      <w:proofErr w:type="spellEnd"/>
       <w:r>
         <w:rPr>
           <w:rFonts w:cstheme="minorHAnsi"/>
@@ -9389,9 +9390,9 @@
           <w:i/>
           <w:iCs/>
         </w:rPr>
-        <w:t>sf_NetScanAlert</w:t>
-      </w:r>
-      <w:proofErr w:type="spellEnd"/>
+        <w:t>/</w:t>
+      </w:r>
+      <w:proofErr w:type="spellStart"/>
       <w:r>
         <w:rPr>
           <w:rFonts w:cstheme="minorHAnsi"/>
@@ -9400,10 +9401,13 @@
           <w:i/>
           <w:iCs/>
         </w:rPr>
-        <w:t>/</w:t>
-      </w:r>
-      <w:proofErr w:type="spellStart"/>
-      <w:r>
+        <w:t>netScanAlert</w:t>
+      </w:r>
+      <w:proofErr w:type="spellEnd"/>
+    </w:p>
+    <w:p>
+      <w:pPr>
+        <w:ind w:left="708" w:firstLine="708"/>
         <w:rPr>
           <w:rFonts w:cstheme="minorHAnsi"/>
           <w:b/>
@@ -9411,13 +9415,8 @@
           <w:i/>
           <w:iCs/>
         </w:rPr>
-        <w:t>netScanAlert</w:t>
-      </w:r>
-      <w:proofErr w:type="spellEnd"/>
-    </w:p>
-    <w:p>
-      <w:pPr>
-        <w:ind w:left="1416"/>
+      </w:pPr>
+      <w:r>
         <w:rPr>
           <w:rFonts w:cstheme="minorHAnsi"/>
           <w:b/>
@@ -9425,7 +9424,8 @@
           <w:i/>
           <w:iCs/>
         </w:rPr>
-      </w:pPr>
+        <w:t xml:space="preserve">sudo </w:t>
+      </w:r>
       <w:proofErr w:type="spellStart"/>
       <w:r>
         <w:rPr>
@@ -9435,7 +9435,7 @@
           <w:i/>
           <w:iCs/>
         </w:rPr>
-        <w:t>git</w:t>
+        <w:t>code</w:t>
       </w:r>
       <w:proofErr w:type="spellEnd"/>
       <w:r>
@@ -9446,7 +9446,7 @@
           <w:i/>
           <w:iCs/>
         </w:rPr>
-        <w:t xml:space="preserve"> </w:t>
+        <w:t xml:space="preserve"> --no-</w:t>
       </w:r>
       <w:proofErr w:type="spellStart"/>
       <w:r>
@@ -9457,7 +9457,7 @@
           <w:i/>
           <w:iCs/>
         </w:rPr>
-        <w:t>add</w:t>
+        <w:t>sandbox</w:t>
       </w:r>
       <w:proofErr w:type="spellEnd"/>
       <w:r>
@@ -9468,12 +9468,10 @@
           <w:i/>
           <w:iCs/>
         </w:rPr>
-        <w:t xml:space="preserve"> . (añade todos los archivos creados a la rama)</w:t>
-      </w:r>
-    </w:p>
-    <w:p>
-      <w:pPr>
-        <w:ind w:left="1416"/>
+        <w:t xml:space="preserve"> --</w:t>
+      </w:r>
+      <w:proofErr w:type="spellStart"/>
+      <w:r>
         <w:rPr>
           <w:rFonts w:cstheme="minorHAnsi"/>
           <w:b/>
@@ -9481,8 +9479,9 @@
           <w:i/>
           <w:iCs/>
         </w:rPr>
-      </w:pPr>
-      <w:proofErr w:type="spellStart"/>
+        <w:t>user</w:t>
+      </w:r>
+      <w:proofErr w:type="spellEnd"/>
       <w:r>
         <w:rPr>
           <w:rFonts w:cstheme="minorHAnsi"/>
@@ -9491,9 +9490,9 @@
           <w:i/>
           <w:iCs/>
         </w:rPr>
-        <w:t>git</w:t>
-      </w:r>
-      <w:proofErr w:type="spellEnd"/>
+        <w:t>-data-</w:t>
+      </w:r>
+      <w:proofErr w:type="spellStart"/>
       <w:r>
         <w:rPr>
           <w:rFonts w:cstheme="minorHAnsi"/>
@@ -9502,9 +9501,9 @@
           <w:i/>
           <w:iCs/>
         </w:rPr>
-        <w:t xml:space="preserve"> </w:t>
-      </w:r>
-      <w:proofErr w:type="spellStart"/>
+        <w:t>dir</w:t>
+      </w:r>
+      <w:proofErr w:type="spellEnd"/>
       <w:r>
         <w:rPr>
           <w:rFonts w:cstheme="minorHAnsi"/>
@@ -9513,9 +9512,9 @@
           <w:i/>
           <w:iCs/>
         </w:rPr>
-        <w:t>commit</w:t>
-      </w:r>
-      <w:proofErr w:type="spellEnd"/>
+        <w:t>=/</w:t>
+      </w:r>
+      <w:proofErr w:type="spellStart"/>
       <w:r>
         <w:rPr>
           <w:rFonts w:cstheme="minorHAnsi"/>
@@ -9524,12 +9523,10 @@
           <w:i/>
           <w:iCs/>
         </w:rPr>
-        <w:t xml:space="preserve"> -m “agregada funcionalidad X“ (hasta ahora todo es en local)</w:t>
-      </w:r>
-    </w:p>
-    <w:p>
-      <w:pPr>
-        <w:ind w:left="1416"/>
+        <w:t>tmp</w:t>
+      </w:r>
+      <w:proofErr w:type="spellEnd"/>
+      <w:r>
         <w:rPr>
           <w:rFonts w:cstheme="minorHAnsi"/>
           <w:b/>
@@ -9537,7 +9534,8 @@
           <w:i/>
           <w:iCs/>
         </w:rPr>
-      </w:pPr>
+        <w:t>/</w:t>
+      </w:r>
       <w:proofErr w:type="spellStart"/>
       <w:r>
         <w:rPr>
@@ -9547,7 +9545,7 @@
           <w:i/>
           <w:iCs/>
         </w:rPr>
-        <w:t>git</w:t>
+        <w:t>vscode-root</w:t>
       </w:r>
       <w:proofErr w:type="spellEnd"/>
       <w:r>
@@ -9558,7 +9556,7 @@
           <w:i/>
           <w:iCs/>
         </w:rPr>
-        <w:t xml:space="preserve"> </w:t>
+        <w:t xml:space="preserve"> /media/</w:t>
       </w:r>
       <w:proofErr w:type="spellStart"/>
       <w:r>
@@ -9569,7 +9567,7 @@
           <w:i/>
           <w:iCs/>
         </w:rPr>
-        <w:t>push</w:t>
+        <w:t>sf_NetScanAlert</w:t>
       </w:r>
       <w:proofErr w:type="spellEnd"/>
       <w:r>
@@ -9580,7 +9578,343 @@
           <w:i/>
           <w:iCs/>
         </w:rPr>
+        <w:t>/</w:t>
+      </w:r>
+      <w:proofErr w:type="spellStart"/>
+      <w:r>
+        <w:rPr>
+          <w:rFonts w:cstheme="minorHAnsi"/>
+          <w:b/>
+          <w:bCs/>
+          <w:i/>
+          <w:iCs/>
+        </w:rPr>
+        <w:t>netScanAlert</w:t>
+      </w:r>
+      <w:proofErr w:type="spellEnd"/>
+    </w:p>
+    <w:p>
+      <w:pPr>
+        <w:ind w:left="708" w:firstLine="708"/>
+        <w:rPr>
+          <w:rFonts w:cstheme="minorHAnsi"/>
+          <w:b/>
+          <w:bCs/>
+          <w:i/>
+          <w:iCs/>
+        </w:rPr>
+      </w:pPr>
+      <w:r>
+        <w:rPr>
+          <w:rFonts w:cstheme="minorHAnsi"/>
+          <w:b/>
+          <w:bCs/>
+          <w:i/>
+          <w:iCs/>
+        </w:rPr>
+        <w:t xml:space="preserve">cerrar </w:t>
+      </w:r>
+      <w:proofErr w:type="spellStart"/>
+      <w:r>
+        <w:rPr>
+          <w:rFonts w:cstheme="minorHAnsi"/>
+          <w:b/>
+          <w:bCs/>
+          <w:i/>
+          <w:iCs/>
+        </w:rPr>
+        <w:t>code</w:t>
+      </w:r>
+      <w:proofErr w:type="spellEnd"/>
+    </w:p>
+    <w:p>
+      <w:pPr>
+        <w:ind w:left="1416"/>
+        <w:rPr>
+          <w:rFonts w:cstheme="minorHAnsi"/>
+          <w:b/>
+          <w:bCs/>
+          <w:i/>
+          <w:iCs/>
+        </w:rPr>
+      </w:pPr>
+      <w:proofErr w:type="spellStart"/>
+      <w:r>
+        <w:rPr>
+          <w:rFonts w:cstheme="minorHAnsi"/>
+          <w:b/>
+          <w:bCs/>
+          <w:i/>
+          <w:iCs/>
+        </w:rPr>
+        <w:t>git</w:t>
+      </w:r>
+      <w:proofErr w:type="spellEnd"/>
+      <w:r>
+        <w:rPr>
+          <w:rFonts w:cstheme="minorHAnsi"/>
+          <w:b/>
+          <w:bCs/>
+          <w:i/>
+          <w:iCs/>
+        </w:rPr>
+        <w:t xml:space="preserve"> </w:t>
+      </w:r>
+      <w:proofErr w:type="spellStart"/>
+      <w:r>
+        <w:rPr>
+          <w:rFonts w:cstheme="minorHAnsi"/>
+          <w:b/>
+          <w:bCs/>
+          <w:i/>
+          <w:iCs/>
+        </w:rPr>
+        <w:t>add</w:t>
+      </w:r>
+      <w:proofErr w:type="spellEnd"/>
+      <w:r>
+        <w:rPr>
+          <w:rFonts w:cstheme="minorHAnsi"/>
+          <w:b/>
+          <w:bCs/>
+          <w:i/>
+          <w:iCs/>
+        </w:rPr>
+        <w:t xml:space="preserve"> . (añade todos los archivos creados a la rama)</w:t>
+      </w:r>
+    </w:p>
+    <w:p>
+      <w:pPr>
+        <w:ind w:left="1416"/>
+        <w:rPr>
+          <w:rFonts w:cstheme="minorHAnsi"/>
+          <w:b/>
+          <w:bCs/>
+          <w:i/>
+          <w:iCs/>
+        </w:rPr>
+      </w:pPr>
+      <w:proofErr w:type="spellStart"/>
+      <w:r>
+        <w:rPr>
+          <w:rFonts w:cstheme="minorHAnsi"/>
+          <w:b/>
+          <w:bCs/>
+          <w:i/>
+          <w:iCs/>
+        </w:rPr>
+        <w:t>git</w:t>
+      </w:r>
+      <w:proofErr w:type="spellEnd"/>
+      <w:r>
+        <w:rPr>
+          <w:rFonts w:cstheme="minorHAnsi"/>
+          <w:b/>
+          <w:bCs/>
+          <w:i/>
+          <w:iCs/>
+        </w:rPr>
+        <w:t xml:space="preserve"> </w:t>
+      </w:r>
+      <w:proofErr w:type="spellStart"/>
+      <w:r>
+        <w:rPr>
+          <w:rFonts w:cstheme="minorHAnsi"/>
+          <w:b/>
+          <w:bCs/>
+          <w:i/>
+          <w:iCs/>
+        </w:rPr>
+        <w:t>rm</w:t>
+      </w:r>
+      <w:proofErr w:type="spellEnd"/>
+      <w:r>
+        <w:rPr>
+          <w:rFonts w:cstheme="minorHAnsi"/>
+          <w:b/>
+          <w:bCs/>
+          <w:i/>
+          <w:iCs/>
+        </w:rPr>
+        <w:t xml:space="preserve"> </w:t>
+      </w:r>
+      <w:r>
+        <w:rPr>
+          <w:rFonts w:cstheme="minorHAnsi"/>
+          <w:b/>
+          <w:bCs/>
+          <w:i/>
+          <w:iCs/>
+        </w:rPr>
+        <w:t>nombre del archivo (borrar archivos del repositorio)</w:t>
+      </w:r>
+    </w:p>
+    <w:p>
+      <w:pPr>
+        <w:ind w:left="1416"/>
+        <w:rPr>
+          <w:rFonts w:cstheme="minorHAnsi"/>
+          <w:b/>
+          <w:bCs/>
+          <w:i/>
+          <w:iCs/>
+        </w:rPr>
+      </w:pPr>
+      <w:proofErr w:type="spellStart"/>
+      <w:r>
+        <w:rPr>
+          <w:rFonts w:cstheme="minorHAnsi"/>
+          <w:b/>
+          <w:bCs/>
+          <w:i/>
+          <w:iCs/>
+        </w:rPr>
+        <w:t>git</w:t>
+      </w:r>
+      <w:proofErr w:type="spellEnd"/>
+      <w:r>
+        <w:rPr>
+          <w:rFonts w:cstheme="minorHAnsi"/>
+          <w:b/>
+          <w:bCs/>
+          <w:i/>
+          <w:iCs/>
+        </w:rPr>
+        <w:t xml:space="preserve"> </w:t>
+      </w:r>
+      <w:proofErr w:type="spellStart"/>
+      <w:r>
+        <w:rPr>
+          <w:rFonts w:cstheme="minorHAnsi"/>
+          <w:b/>
+          <w:bCs/>
+          <w:i/>
+          <w:iCs/>
+        </w:rPr>
+        <w:t>commit</w:t>
+      </w:r>
+      <w:proofErr w:type="spellEnd"/>
+      <w:r>
+        <w:rPr>
+          <w:rFonts w:cstheme="minorHAnsi"/>
+          <w:b/>
+          <w:bCs/>
+          <w:i/>
+          <w:iCs/>
+        </w:rPr>
+        <w:t xml:space="preserve"> -m “agregada funcionalidad X“ (hasta ahora todo es en local)</w:t>
+      </w:r>
+    </w:p>
+    <w:p>
+      <w:pPr>
+        <w:ind w:left="1416"/>
+        <w:rPr>
+          <w:rFonts w:cstheme="minorHAnsi"/>
+          <w:b/>
+          <w:bCs/>
+          <w:i/>
+          <w:iCs/>
+        </w:rPr>
+      </w:pPr>
+      <w:proofErr w:type="spellStart"/>
+      <w:r>
+        <w:rPr>
+          <w:rFonts w:cstheme="minorHAnsi"/>
+          <w:b/>
+          <w:bCs/>
+          <w:i/>
+          <w:iCs/>
+        </w:rPr>
+        <w:t>git</w:t>
+      </w:r>
+      <w:proofErr w:type="spellEnd"/>
+      <w:r>
+        <w:rPr>
+          <w:rFonts w:cstheme="minorHAnsi"/>
+          <w:b/>
+          <w:bCs/>
+          <w:i/>
+          <w:iCs/>
+        </w:rPr>
+        <w:t xml:space="preserve"> </w:t>
+      </w:r>
+      <w:proofErr w:type="spellStart"/>
+      <w:r>
+        <w:rPr>
+          <w:rFonts w:cstheme="minorHAnsi"/>
+          <w:b/>
+          <w:bCs/>
+          <w:i/>
+          <w:iCs/>
+        </w:rPr>
+        <w:t>push</w:t>
+      </w:r>
+      <w:proofErr w:type="spellEnd"/>
+      <w:r>
+        <w:rPr>
+          <w:rFonts w:cstheme="minorHAnsi"/>
+          <w:b/>
+          <w:bCs/>
+          <w:i/>
+          <w:iCs/>
+        </w:rPr>
         <w:t xml:space="preserve"> (para subirlo a github.com)</w:t>
+      </w:r>
+    </w:p>
+    <w:p>
+      <w:pPr>
+        <w:ind w:left="1416"/>
+        <w:rPr>
+          <w:rFonts w:cstheme="minorHAnsi"/>
+          <w:b/>
+          <w:bCs/>
+          <w:i/>
+          <w:iCs/>
+        </w:rPr>
+      </w:pPr>
+      <w:proofErr w:type="spellStart"/>
+      <w:r>
+        <w:rPr>
+          <w:rFonts w:cstheme="minorHAnsi"/>
+          <w:b/>
+          <w:bCs/>
+          <w:i/>
+          <w:iCs/>
+        </w:rPr>
+        <w:t>git</w:t>
+      </w:r>
+      <w:proofErr w:type="spellEnd"/>
+      <w:r>
+        <w:rPr>
+          <w:rFonts w:cstheme="minorHAnsi"/>
+          <w:b/>
+          <w:bCs/>
+          <w:i/>
+          <w:iCs/>
+        </w:rPr>
+        <w:t xml:space="preserve"> </w:t>
+      </w:r>
+      <w:proofErr w:type="gramStart"/>
+      <w:r>
+        <w:rPr>
+          <w:rFonts w:cstheme="minorHAnsi"/>
+          <w:b/>
+          <w:bCs/>
+          <w:i/>
+          <w:iCs/>
+        </w:rPr>
+        <w:t>status</w:t>
+      </w:r>
+      <w:proofErr w:type="gramEnd"/>
+      <w:r>
+        <w:rPr>
+          <w:rFonts w:cstheme="minorHAnsi"/>
+          <w:b/>
+          <w:bCs/>
+          <w:i/>
+          <w:iCs/>
+        </w:rPr>
+        <w:t xml:space="preserve"> (para ver que está todo sincronizado)</w:t>
       </w:r>
     </w:p>
     <w:p>
@@ -9599,7 +9933,6 @@
         <w:br w:type="page"/>
       </w:r>
     </w:p>
-    <w:p/>
     <w:sectPr>
       <w:headerReference w:type="default" r:id="rId10"/>
       <w:footerReference w:type="default" r:id="rId11"/>

</xml_diff>